<commit_message>
updated Final Model results
</commit_message>
<xml_diff>
--- a/Final Models.docx
+++ b/Final Models.docx
@@ -2,14 +2,6 @@
 <file path=word/document.xml><?xml version="1.0" encoding="utf-8"?>
 <w:document xmlns:wpc="http://schemas.microsoft.com/office/word/2010/wordprocessingCanvas" xmlns:cx="http://schemas.microsoft.com/office/drawing/2014/chartex" xmlns:cx1="http://schemas.microsoft.com/office/drawing/2015/9/8/chartex" xmlns:cx2="http://schemas.microsoft.com/office/drawing/2015/10/21/chartex" xmlns:cx3="http://schemas.microsoft.com/office/drawing/2016/5/9/chartex" xmlns:cx4="http://schemas.microsoft.com/office/drawing/2016/5/10/chartex" xmlns:cx5="http://schemas.microsoft.com/office/drawing/2016/5/11/chartex" xmlns:cx6="http://schemas.microsoft.com/office/drawing/2016/5/12/chartex" xmlns:cx7="http://schemas.microsoft.com/office/drawing/2016/5/13/chartex" xmlns:cx8="http://schemas.microsoft.com/office/drawing/2016/5/14/chartex" xmlns:mc="http://schemas.openxmlformats.org/markup-compatibility/2006" xmlns:aink="http://schemas.microsoft.com/office/drawing/2016/ink" xmlns:am3d="http://schemas.microsoft.com/office/drawing/2017/model3d" xmlns:o="urn:schemas-microsoft-com:office:office" xmlns:oel="http://schemas.microsoft.com/office/2019/extlst" xmlns:r="http://schemas.openxmlformats.org/officeDocument/2006/relationships" xmlns:m="http://schemas.openxmlformats.org/officeDocument/2006/math" xmlns:v="urn:schemas-microsoft-com:vml" xmlns:wp14="http://schemas.microsoft.com/office/word/2010/wordprocessingDrawing" xmlns:wp="http://schemas.openxmlformats.org/drawingml/2006/wordprocessingDrawing" xmlns:w10="urn:schemas-microsoft-com:office:word" xmlns:w="http://schemas.openxmlformats.org/wordprocessingml/2006/main" xmlns:w14="http://schemas.microsoft.com/office/word/2010/wordml" xmlns:w15="http://schemas.microsoft.com/office/word/2012/wordml" xmlns:w16cex="http://schemas.microsoft.com/office/word/2018/wordml/cex" xmlns:w16cid="http://schemas.microsoft.com/office/word/2016/wordml/cid" xmlns:w16="http://schemas.microsoft.com/office/word/2018/wordml" xmlns:w16du="http://schemas.microsoft.com/office/word/2023/wordml/word16du" xmlns:w16sdtdh="http://schemas.microsoft.com/office/word/2020/wordml/sdtdatahash" xmlns:w16sdtfl="http://schemas.microsoft.com/office/word/2024/wordml/sdtformatlock" xmlns:w16se="http://schemas.microsoft.com/office/word/2015/wordml/symex" xmlns:wpg="http://schemas.microsoft.com/office/word/2010/wordprocessingGroup" xmlns:wpi="http://schemas.microsoft.com/office/word/2010/wordprocessingInk" xmlns:wne="http://schemas.microsoft.com/office/word/2006/wordml" xmlns:wps="http://schemas.microsoft.com/office/word/2010/wordprocessingShape" mc:Ignorable="w14 w15 w16se w16cid w16 w16cex w16sdtdh w16sdtfl w16du wp14">
   <w:body>
-    <w:p>
-      <w:pPr>
-        <w:jc w:val="center"/>
-      </w:pPr>
-      <w:r>
-        <w:t>Final Models</w:t>
-      </w:r>
-    </w:p>
     <w:tbl>
       <w:tblPr>
         <w:tblStyle w:val="TableGrid"/>
@@ -18,10 +10,11 @@
         <w:tblLook w:val="04A0" w:firstRow="1" w:lastRow="0" w:firstColumn="1" w:lastColumn="0" w:noHBand="0" w:noVBand="1"/>
       </w:tblPr>
       <w:tblGrid>
-        <w:gridCol w:w="2252"/>
-        <w:gridCol w:w="1717"/>
-        <w:gridCol w:w="1870"/>
-        <w:gridCol w:w="1870"/>
+        <w:gridCol w:w="2191"/>
+        <w:gridCol w:w="1708"/>
+        <w:gridCol w:w="1850"/>
+        <w:gridCol w:w="1850"/>
+        <w:gridCol w:w="1751"/>
       </w:tblGrid>
       <w:tr>
         <w:trPr>
@@ -29,7 +22,7 @@
         </w:trPr>
         <w:tc>
           <w:tcPr>
-            <w:tcW w:w="2252" w:type="dxa"/>
+            <w:tcW w:w="2191" w:type="dxa"/>
           </w:tcPr>
           <w:p>
             <w:pPr>
@@ -42,7 +35,7 @@
         </w:tc>
         <w:tc>
           <w:tcPr>
-            <w:tcW w:w="1717" w:type="dxa"/>
+            <w:tcW w:w="1708" w:type="dxa"/>
           </w:tcPr>
           <w:p>
             <w:pPr>
@@ -55,7 +48,7 @@
         </w:tc>
         <w:tc>
           <w:tcPr>
-            <w:tcW w:w="1870" w:type="dxa"/>
+            <w:tcW w:w="1850" w:type="dxa"/>
           </w:tcPr>
           <w:p>
             <w:pPr>
@@ -68,7 +61,7 @@
         </w:tc>
         <w:tc>
           <w:tcPr>
-            <w:tcW w:w="1870" w:type="dxa"/>
+            <w:tcW w:w="1850" w:type="dxa"/>
           </w:tcPr>
           <w:p>
             <w:pPr>
@@ -76,6 +69,22 @@
             </w:pPr>
             <w:r>
               <w:t>Fusion</w:t>
+            </w:r>
+          </w:p>
+        </w:tc>
+        <w:tc>
+          <w:tcPr>
+            <w:tcW w:w="1751" w:type="dxa"/>
+          </w:tcPr>
+          <w:p>
+            <w:pPr>
+              <w:jc w:val="center"/>
+            </w:pPr>
+            <w:r>
+              <w:t xml:space="preserve">Fusion </w:t>
+            </w:r>
+            <w:r>
+              <w:t>w/ MLP</w:t>
             </w:r>
           </w:p>
         </w:tc>
@@ -86,7 +95,7 @@
         </w:trPr>
         <w:tc>
           <w:tcPr>
-            <w:tcW w:w="2252" w:type="dxa"/>
+            <w:tcW w:w="2191" w:type="dxa"/>
           </w:tcPr>
           <w:p>
             <w:pPr>
@@ -107,7 +116,7 @@
         </w:tc>
         <w:tc>
           <w:tcPr>
-            <w:tcW w:w="1717" w:type="dxa"/>
+            <w:tcW w:w="1708" w:type="dxa"/>
           </w:tcPr>
           <w:p>
             <w:pPr>
@@ -120,7 +129,7 @@
         </w:tc>
         <w:tc>
           <w:tcPr>
-            <w:tcW w:w="1870" w:type="dxa"/>
+            <w:tcW w:w="1850" w:type="dxa"/>
           </w:tcPr>
           <w:p>
             <w:pPr>
@@ -133,7 +142,7 @@
         </w:tc>
         <w:tc>
           <w:tcPr>
-            <w:tcW w:w="1870" w:type="dxa"/>
+            <w:tcW w:w="1850" w:type="dxa"/>
           </w:tcPr>
           <w:p>
             <w:pPr>
@@ -141,6 +150,19 @@
             </w:pPr>
             <w:r>
               <w:t>0.04</w:t>
+            </w:r>
+          </w:p>
+        </w:tc>
+        <w:tc>
+          <w:tcPr>
+            <w:tcW w:w="1751" w:type="dxa"/>
+          </w:tcPr>
+          <w:p>
+            <w:pPr>
+              <w:jc w:val="center"/>
+            </w:pPr>
+            <w:r>
+              <w:t>0.17</w:t>
             </w:r>
           </w:p>
         </w:tc>
@@ -151,7 +173,7 @@
         </w:trPr>
         <w:tc>
           <w:tcPr>
-            <w:tcW w:w="2252" w:type="dxa"/>
+            <w:tcW w:w="2191" w:type="dxa"/>
           </w:tcPr>
           <w:p>
             <w:pPr>
@@ -172,7 +194,7 @@
         </w:tc>
         <w:tc>
           <w:tcPr>
-            <w:tcW w:w="1717" w:type="dxa"/>
+            <w:tcW w:w="1708" w:type="dxa"/>
           </w:tcPr>
           <w:p>
             <w:pPr>
@@ -185,7 +207,7 @@
         </w:tc>
         <w:tc>
           <w:tcPr>
-            <w:tcW w:w="1870" w:type="dxa"/>
+            <w:tcW w:w="1850" w:type="dxa"/>
           </w:tcPr>
           <w:p>
             <w:pPr>
@@ -198,7 +220,7 @@
         </w:tc>
         <w:tc>
           <w:tcPr>
-            <w:tcW w:w="1870" w:type="dxa"/>
+            <w:tcW w:w="1850" w:type="dxa"/>
           </w:tcPr>
           <w:p>
             <w:pPr>
@@ -206,6 +228,22 @@
             </w:pPr>
             <w:r>
               <w:t>0.46</w:t>
+            </w:r>
+          </w:p>
+        </w:tc>
+        <w:tc>
+          <w:tcPr>
+            <w:tcW w:w="1751" w:type="dxa"/>
+          </w:tcPr>
+          <w:p>
+            <w:pPr>
+              <w:jc w:val="center"/>
+            </w:pPr>
+            <w:r>
+              <w:t>0</w:t>
+            </w:r>
+            <w:r>
+              <w:t>.90</w:t>
             </w:r>
           </w:p>
         </w:tc>
@@ -216,7 +254,7 @@
         </w:trPr>
         <w:tc>
           <w:tcPr>
-            <w:tcW w:w="2252" w:type="dxa"/>
+            <w:tcW w:w="2191" w:type="dxa"/>
           </w:tcPr>
           <w:p>
             <w:pPr>
@@ -229,7 +267,7 @@
         </w:tc>
         <w:tc>
           <w:tcPr>
-            <w:tcW w:w="1717" w:type="dxa"/>
+            <w:tcW w:w="1708" w:type="dxa"/>
           </w:tcPr>
           <w:p>
             <w:pPr>
@@ -242,7 +280,7 @@
         </w:tc>
         <w:tc>
           <w:tcPr>
-            <w:tcW w:w="1870" w:type="dxa"/>
+            <w:tcW w:w="1850" w:type="dxa"/>
           </w:tcPr>
           <w:p>
             <w:pPr>
@@ -255,7 +293,7 @@
         </w:tc>
         <w:tc>
           <w:tcPr>
-            <w:tcW w:w="1870" w:type="dxa"/>
+            <w:tcW w:w="1850" w:type="dxa"/>
           </w:tcPr>
           <w:p>
             <w:pPr>
@@ -263,6 +301,19 @@
             </w:pPr>
             <w:r>
               <w:t>0.35</w:t>
+            </w:r>
+          </w:p>
+        </w:tc>
+        <w:tc>
+          <w:tcPr>
+            <w:tcW w:w="1751" w:type="dxa"/>
+          </w:tcPr>
+          <w:p>
+            <w:pPr>
+              <w:jc w:val="center"/>
+            </w:pPr>
+            <w:r>
+              <w:t>0.80</w:t>
             </w:r>
           </w:p>
         </w:tc>
@@ -273,7 +324,7 @@
         </w:trPr>
         <w:tc>
           <w:tcPr>
-            <w:tcW w:w="2252" w:type="dxa"/>
+            <w:tcW w:w="2191" w:type="dxa"/>
           </w:tcPr>
           <w:p>
             <w:pPr>
@@ -286,7 +337,7 @@
         </w:tc>
         <w:tc>
           <w:tcPr>
-            <w:tcW w:w="1717" w:type="dxa"/>
+            <w:tcW w:w="1708" w:type="dxa"/>
           </w:tcPr>
           <w:p>
             <w:pPr>
@@ -307,7 +358,7 @@
         </w:tc>
         <w:tc>
           <w:tcPr>
-            <w:tcW w:w="1870" w:type="dxa"/>
+            <w:tcW w:w="1850" w:type="dxa"/>
           </w:tcPr>
           <w:p>
             <w:pPr>
@@ -320,7 +371,7 @@
         </w:tc>
         <w:tc>
           <w:tcPr>
-            <w:tcW w:w="1870" w:type="dxa"/>
+            <w:tcW w:w="1850" w:type="dxa"/>
           </w:tcPr>
           <w:p>
             <w:pPr>
@@ -328,6 +379,19 @@
             </w:pPr>
             <w:r>
               <w:t>0.949 [0.918,0.976]</w:t>
+            </w:r>
+          </w:p>
+        </w:tc>
+        <w:tc>
+          <w:tcPr>
+            <w:tcW w:w="1751" w:type="dxa"/>
+          </w:tcPr>
+          <w:p>
+            <w:pPr>
+              <w:jc w:val="center"/>
+            </w:pPr>
+            <w:r>
+              <w:t>0.935 [0.895,0.970]</w:t>
             </w:r>
           </w:p>
         </w:tc>
@@ -338,7 +402,7 @@
         </w:trPr>
         <w:tc>
           <w:tcPr>
-            <w:tcW w:w="2252" w:type="dxa"/>
+            <w:tcW w:w="2191" w:type="dxa"/>
           </w:tcPr>
           <w:p>
             <w:pPr>
@@ -351,7 +415,7 @@
         </w:tc>
         <w:tc>
           <w:tcPr>
-            <w:tcW w:w="1717" w:type="dxa"/>
+            <w:tcW w:w="1708" w:type="dxa"/>
           </w:tcPr>
           <w:p>
             <w:pPr>
@@ -372,7 +436,7 @@
         </w:tc>
         <w:tc>
           <w:tcPr>
-            <w:tcW w:w="1870" w:type="dxa"/>
+            <w:tcW w:w="1850" w:type="dxa"/>
           </w:tcPr>
           <w:p>
             <w:pPr>
@@ -385,7 +449,7 @@
         </w:tc>
         <w:tc>
           <w:tcPr>
-            <w:tcW w:w="1870" w:type="dxa"/>
+            <w:tcW w:w="1850" w:type="dxa"/>
           </w:tcPr>
           <w:p>
             <w:pPr>
@@ -393,6 +457,19 @@
             </w:pPr>
             <w:r>
               <w:t>0.782 [0.680,0.872]</w:t>
+            </w:r>
+          </w:p>
+        </w:tc>
+        <w:tc>
+          <w:tcPr>
+            <w:tcW w:w="1751" w:type="dxa"/>
+          </w:tcPr>
+          <w:p>
+            <w:pPr>
+              <w:jc w:val="center"/>
+            </w:pPr>
+            <w:r>
+              <w:t>0.773 [0.677,0.865]</w:t>
             </w:r>
           </w:p>
         </w:tc>
@@ -403,7 +480,7 @@
         </w:trPr>
         <w:tc>
           <w:tcPr>
-            <w:tcW w:w="2252" w:type="dxa"/>
+            <w:tcW w:w="2191" w:type="dxa"/>
           </w:tcPr>
           <w:p>
             <w:pPr>
@@ -416,7 +493,7 @@
         </w:tc>
         <w:tc>
           <w:tcPr>
-            <w:tcW w:w="1717" w:type="dxa"/>
+            <w:tcW w:w="1708" w:type="dxa"/>
           </w:tcPr>
           <w:p>
             <w:pPr>
@@ -437,7 +514,7 @@
         </w:tc>
         <w:tc>
           <w:tcPr>
-            <w:tcW w:w="1870" w:type="dxa"/>
+            <w:tcW w:w="1850" w:type="dxa"/>
           </w:tcPr>
           <w:p>
             <w:pPr>
@@ -450,7 +527,7 @@
         </w:tc>
         <w:tc>
           <w:tcPr>
-            <w:tcW w:w="1870" w:type="dxa"/>
+            <w:tcW w:w="1850" w:type="dxa"/>
           </w:tcPr>
           <w:p>
             <w:pPr>
@@ -458,6 +535,19 @@
             </w:pPr>
             <w:r>
               <w:t>0.766 [0.667,0.844]</w:t>
+            </w:r>
+          </w:p>
+        </w:tc>
+        <w:tc>
+          <w:tcPr>
+            <w:tcW w:w="1751" w:type="dxa"/>
+          </w:tcPr>
+          <w:p>
+            <w:pPr>
+              <w:jc w:val="center"/>
+            </w:pPr>
+            <w:r>
+              <w:t>0.759 [0.661,0.842]</w:t>
             </w:r>
           </w:p>
         </w:tc>
@@ -468,7 +558,7 @@
         </w:trPr>
         <w:tc>
           <w:tcPr>
-            <w:tcW w:w="2252" w:type="dxa"/>
+            <w:tcW w:w="2191" w:type="dxa"/>
           </w:tcPr>
           <w:p>
             <w:pPr>
@@ -481,7 +571,7 @@
         </w:tc>
         <w:tc>
           <w:tcPr>
-            <w:tcW w:w="1717" w:type="dxa"/>
+            <w:tcW w:w="1708" w:type="dxa"/>
           </w:tcPr>
           <w:p>
             <w:pPr>
@@ -502,7 +592,7 @@
         </w:tc>
         <w:tc>
           <w:tcPr>
-            <w:tcW w:w="1870" w:type="dxa"/>
+            <w:tcW w:w="1850" w:type="dxa"/>
           </w:tcPr>
           <w:p>
             <w:pPr>
@@ -515,7 +605,7 @@
         </w:tc>
         <w:tc>
           <w:tcPr>
-            <w:tcW w:w="1870" w:type="dxa"/>
+            <w:tcW w:w="1850" w:type="dxa"/>
           </w:tcPr>
           <w:p>
             <w:pPr>
@@ -523,6 +613,19 @@
             </w:pPr>
             <w:r>
               <w:t>0.719 [0.597,0.830]</w:t>
+            </w:r>
+          </w:p>
+        </w:tc>
+        <w:tc>
+          <w:tcPr>
+            <w:tcW w:w="1751" w:type="dxa"/>
+          </w:tcPr>
+          <w:p>
+            <w:pPr>
+              <w:jc w:val="center"/>
+            </w:pPr>
+            <w:r>
+              <w:t>0.719 [0.603,0.833]</w:t>
             </w:r>
           </w:p>
         </w:tc>
@@ -533,7 +636,7 @@
         </w:trPr>
         <w:tc>
           <w:tcPr>
-            <w:tcW w:w="2252" w:type="dxa"/>
+            <w:tcW w:w="2191" w:type="dxa"/>
           </w:tcPr>
           <w:p>
             <w:pPr>
@@ -546,7 +649,7 @@
         </w:tc>
         <w:tc>
           <w:tcPr>
-            <w:tcW w:w="1717" w:type="dxa"/>
+            <w:tcW w:w="1708" w:type="dxa"/>
           </w:tcPr>
           <w:p>
             <w:pPr>
@@ -567,7 +670,7 @@
         </w:tc>
         <w:tc>
           <w:tcPr>
-            <w:tcW w:w="1870" w:type="dxa"/>
+            <w:tcW w:w="1850" w:type="dxa"/>
           </w:tcPr>
           <w:p>
             <w:pPr>
@@ -580,7 +683,7 @@
         </w:tc>
         <w:tc>
           <w:tcPr>
-            <w:tcW w:w="1870" w:type="dxa"/>
+            <w:tcW w:w="1850" w:type="dxa"/>
           </w:tcPr>
           <w:p>
             <w:pPr>
@@ -588,6 +691,19 @@
             </w:pPr>
             <w:r>
               <w:t>0.987 [0.978,0.994]</w:t>
+            </w:r>
+          </w:p>
+        </w:tc>
+        <w:tc>
+          <w:tcPr>
+            <w:tcW w:w="1751" w:type="dxa"/>
+          </w:tcPr>
+          <w:p>
+            <w:pPr>
+              <w:jc w:val="center"/>
+            </w:pPr>
+            <w:r>
+              <w:t>0.985 [0.976,0.994]</w:t>
             </w:r>
           </w:p>
         </w:tc>
@@ -598,7 +714,7 @@
         </w:trPr>
         <w:tc>
           <w:tcPr>
-            <w:tcW w:w="2252" w:type="dxa"/>
+            <w:tcW w:w="2191" w:type="dxa"/>
           </w:tcPr>
           <w:p>
             <w:pPr>
@@ -611,7 +727,7 @@
         </w:tc>
         <w:tc>
           <w:tcPr>
-            <w:tcW w:w="1717" w:type="dxa"/>
+            <w:tcW w:w="1708" w:type="dxa"/>
           </w:tcPr>
           <w:p>
             <w:pPr>
@@ -632,7 +748,7 @@
         </w:tc>
         <w:tc>
           <w:tcPr>
-            <w:tcW w:w="1870" w:type="dxa"/>
+            <w:tcW w:w="1850" w:type="dxa"/>
           </w:tcPr>
           <w:p>
             <w:pPr>
@@ -645,7 +761,7 @@
         </w:tc>
         <w:tc>
           <w:tcPr>
-            <w:tcW w:w="1870" w:type="dxa"/>
+            <w:tcW w:w="1850" w:type="dxa"/>
           </w:tcPr>
           <w:p>
             <w:pPr>
@@ -653,6 +769,19 @@
             </w:pPr>
             <w:r>
               <w:t>0.966 [0.953,0.978]</w:t>
+            </w:r>
+          </w:p>
+        </w:tc>
+        <w:tc>
+          <w:tcPr>
+            <w:tcW w:w="1751" w:type="dxa"/>
+          </w:tcPr>
+          <w:p>
+            <w:pPr>
+              <w:jc w:val="center"/>
+            </w:pPr>
+            <w:r>
+              <w:t>0.965 [0.950,0.977]</w:t>
             </w:r>
           </w:p>
         </w:tc>
@@ -663,7 +792,7 @@
         </w:trPr>
         <w:tc>
           <w:tcPr>
-            <w:tcW w:w="2252" w:type="dxa"/>
+            <w:tcW w:w="2191" w:type="dxa"/>
           </w:tcPr>
           <w:p>
             <w:pPr>
@@ -676,7 +805,7 @@
         </w:tc>
         <w:tc>
           <w:tcPr>
-            <w:tcW w:w="1717" w:type="dxa"/>
+            <w:tcW w:w="1708" w:type="dxa"/>
           </w:tcPr>
           <w:p>
             <w:pPr>
@@ -697,7 +826,7 @@
         </w:tc>
         <w:tc>
           <w:tcPr>
-            <w:tcW w:w="1870" w:type="dxa"/>
+            <w:tcW w:w="1850" w:type="dxa"/>
           </w:tcPr>
           <w:p>
             <w:pPr>
@@ -710,7 +839,7 @@
         </w:tc>
         <w:tc>
           <w:tcPr>
-            <w:tcW w:w="1870" w:type="dxa"/>
+            <w:tcW w:w="1850" w:type="dxa"/>
           </w:tcPr>
           <w:p>
             <w:pPr>
@@ -718,6 +847,19 @@
             </w:pPr>
             <w:r>
               <w:t>0.820 [0.709,0.917]</w:t>
+            </w:r>
+          </w:p>
+        </w:tc>
+        <w:tc>
+          <w:tcPr>
+            <w:tcW w:w="1751" w:type="dxa"/>
+          </w:tcPr>
+          <w:p>
+            <w:pPr>
+              <w:jc w:val="center"/>
+            </w:pPr>
+            <w:r>
+              <w:t>0.804 [0.696,0.909]</w:t>
             </w:r>
           </w:p>
         </w:tc>
@@ -728,7 +870,7 @@
         </w:trPr>
         <w:tc>
           <w:tcPr>
-            <w:tcW w:w="2252" w:type="dxa"/>
+            <w:tcW w:w="2191" w:type="dxa"/>
           </w:tcPr>
           <w:p>
             <w:pPr>
@@ -741,7 +883,7 @@
         </w:tc>
         <w:tc>
           <w:tcPr>
-            <w:tcW w:w="1717" w:type="dxa"/>
+            <w:tcW w:w="1708" w:type="dxa"/>
           </w:tcPr>
           <w:p>
             <w:pPr>
@@ -762,7 +904,7 @@
         </w:tc>
         <w:tc>
           <w:tcPr>
-            <w:tcW w:w="1870" w:type="dxa"/>
+            <w:tcW w:w="1850" w:type="dxa"/>
           </w:tcPr>
           <w:p>
             <w:pPr>
@@ -775,7 +917,20 @@
         </w:tc>
         <w:tc>
           <w:tcPr>
-            <w:tcW w:w="1870" w:type="dxa"/>
+            <w:tcW w:w="1850" w:type="dxa"/>
+          </w:tcPr>
+          <w:p>
+            <w:pPr>
+              <w:jc w:val="center"/>
+            </w:pPr>
+            <w:r>
+              <w:t>0.977 [0.965,0.987]</w:t>
+            </w:r>
+          </w:p>
+        </w:tc>
+        <w:tc>
+          <w:tcPr>
+            <w:tcW w:w="1751" w:type="dxa"/>
           </w:tcPr>
           <w:p>
             <w:pPr>
@@ -793,7 +948,7 @@
         </w:trPr>
         <w:tc>
           <w:tcPr>
-            <w:tcW w:w="2252" w:type="dxa"/>
+            <w:tcW w:w="2191" w:type="dxa"/>
           </w:tcPr>
           <w:p>
             <w:pPr>
@@ -806,7 +961,7 @@
         </w:tc>
         <w:tc>
           <w:tcPr>
-            <w:tcW w:w="1717" w:type="dxa"/>
+            <w:tcW w:w="1708" w:type="dxa"/>
           </w:tcPr>
           <w:p>
             <w:pPr>
@@ -827,7 +982,7 @@
         </w:tc>
         <w:tc>
           <w:tcPr>
-            <w:tcW w:w="1870" w:type="dxa"/>
+            <w:tcW w:w="1850" w:type="dxa"/>
           </w:tcPr>
           <w:p>
             <w:pPr>
@@ -840,7 +995,7 @@
         </w:tc>
         <w:tc>
           <w:tcPr>
-            <w:tcW w:w="1870" w:type="dxa"/>
+            <w:tcW w:w="1850" w:type="dxa"/>
           </w:tcPr>
           <w:p>
             <w:pPr>
@@ -848,6 +1003,19 @@
             </w:pPr>
             <w:r>
               <w:t>0.939 [0.894,0.974]</w:t>
+            </w:r>
+          </w:p>
+        </w:tc>
+        <w:tc>
+          <w:tcPr>
+            <w:tcW w:w="1751" w:type="dxa"/>
+          </w:tcPr>
+          <w:p>
+            <w:pPr>
+              <w:jc w:val="center"/>
+            </w:pPr>
+            <w:r>
+              <w:t>0.960 [0.931,0.983]</w:t>
             </w:r>
           </w:p>
         </w:tc>
@@ -858,7 +1026,7 @@
         </w:trPr>
         <w:tc>
           <w:tcPr>
-            <w:tcW w:w="2252" w:type="dxa"/>
+            <w:tcW w:w="2191" w:type="dxa"/>
           </w:tcPr>
           <w:p>
             <w:pPr>
@@ -871,7 +1039,7 @@
         </w:tc>
         <w:tc>
           <w:tcPr>
-            <w:tcW w:w="1717" w:type="dxa"/>
+            <w:tcW w:w="1708" w:type="dxa"/>
           </w:tcPr>
           <w:p>
             <w:pPr>
@@ -892,7 +1060,7 @@
         </w:tc>
         <w:tc>
           <w:tcPr>
-            <w:tcW w:w="1870" w:type="dxa"/>
+            <w:tcW w:w="1850" w:type="dxa"/>
           </w:tcPr>
           <w:p>
             <w:pPr>
@@ -905,7 +1073,7 @@
         </w:tc>
         <w:tc>
           <w:tcPr>
-            <w:tcW w:w="1870" w:type="dxa"/>
+            <w:tcW w:w="1850" w:type="dxa"/>
           </w:tcPr>
           <w:p>
             <w:pPr>
@@ -913,6 +1081,19 @@
             </w:pPr>
             <w:r>
               <w:t>0.838 [0.755,0.911]</w:t>
+            </w:r>
+          </w:p>
+        </w:tc>
+        <w:tc>
+          <w:tcPr>
+            <w:tcW w:w="1751" w:type="dxa"/>
+          </w:tcPr>
+          <w:p>
+            <w:pPr>
+              <w:jc w:val="center"/>
+            </w:pPr>
+            <w:r>
+              <w:t>0.848 [0.767,0.918]</w:t>
             </w:r>
           </w:p>
         </w:tc>
@@ -923,7 +1104,7 @@
         </w:trPr>
         <w:tc>
           <w:tcPr>
-            <w:tcW w:w="2252" w:type="dxa"/>
+            <w:tcW w:w="2191" w:type="dxa"/>
           </w:tcPr>
           <w:p>
             <w:pPr>
@@ -936,7 +1117,7 @@
         </w:tc>
         <w:tc>
           <w:tcPr>
-            <w:tcW w:w="1717" w:type="dxa"/>
+            <w:tcW w:w="1708" w:type="dxa"/>
           </w:tcPr>
           <w:p>
             <w:pPr>
@@ -957,7 +1138,7 @@
         </w:tc>
         <w:tc>
           <w:tcPr>
-            <w:tcW w:w="1870" w:type="dxa"/>
+            <w:tcW w:w="1850" w:type="dxa"/>
           </w:tcPr>
           <w:p>
             <w:pPr>
@@ -970,7 +1151,7 @@
         </w:tc>
         <w:tc>
           <w:tcPr>
-            <w:tcW w:w="1870" w:type="dxa"/>
+            <w:tcW w:w="1850" w:type="dxa"/>
           </w:tcPr>
           <w:p>
             <w:pPr>
@@ -978,6 +1159,19 @@
             </w:pPr>
             <w:r>
               <w:t>0.790 [0.708,0.866]</w:t>
+            </w:r>
+          </w:p>
+        </w:tc>
+        <w:tc>
+          <w:tcPr>
+            <w:tcW w:w="1751" w:type="dxa"/>
+          </w:tcPr>
+          <w:p>
+            <w:pPr>
+              <w:jc w:val="center"/>
+            </w:pPr>
+            <w:r>
+              <w:t>0.807 [0.726,0.879]</w:t>
             </w:r>
           </w:p>
         </w:tc>
@@ -988,7 +1182,7 @@
         </w:trPr>
         <w:tc>
           <w:tcPr>
-            <w:tcW w:w="2252" w:type="dxa"/>
+            <w:tcW w:w="2191" w:type="dxa"/>
           </w:tcPr>
           <w:p>
             <w:pPr>
@@ -1001,7 +1195,7 @@
         </w:tc>
         <w:tc>
           <w:tcPr>
-            <w:tcW w:w="1717" w:type="dxa"/>
+            <w:tcW w:w="1708" w:type="dxa"/>
           </w:tcPr>
           <w:p>
             <w:pPr>
@@ -1022,7 +1216,7 @@
         </w:tc>
         <w:tc>
           <w:tcPr>
-            <w:tcW w:w="1870" w:type="dxa"/>
+            <w:tcW w:w="1850" w:type="dxa"/>
           </w:tcPr>
           <w:p>
             <w:pPr>
@@ -1035,7 +1229,7 @@
         </w:tc>
         <w:tc>
           <w:tcPr>
-            <w:tcW w:w="1870" w:type="dxa"/>
+            <w:tcW w:w="1850" w:type="dxa"/>
           </w:tcPr>
           <w:p>
             <w:pPr>
@@ -1043,6 +1237,19 @@
             </w:pPr>
             <w:r>
               <w:t>0.758 [0.649,0.862]</w:t>
+            </w:r>
+          </w:p>
+        </w:tc>
+        <w:tc>
+          <w:tcPr>
+            <w:tcW w:w="1751" w:type="dxa"/>
+          </w:tcPr>
+          <w:p>
+            <w:pPr>
+              <w:jc w:val="center"/>
+            </w:pPr>
+            <w:r>
+              <w:t>0.774 [0.667,0.873]</w:t>
             </w:r>
           </w:p>
         </w:tc>
@@ -1053,7 +1260,7 @@
         </w:trPr>
         <w:tc>
           <w:tcPr>
-            <w:tcW w:w="2252" w:type="dxa"/>
+            <w:tcW w:w="2191" w:type="dxa"/>
           </w:tcPr>
           <w:p>
             <w:pPr>
@@ -1066,7 +1273,7 @@
         </w:tc>
         <w:tc>
           <w:tcPr>
-            <w:tcW w:w="1717" w:type="dxa"/>
+            <w:tcW w:w="1708" w:type="dxa"/>
           </w:tcPr>
           <w:p>
             <w:pPr>
@@ -1087,7 +1294,7 @@
         </w:tc>
         <w:tc>
           <w:tcPr>
-            <w:tcW w:w="1870" w:type="dxa"/>
+            <w:tcW w:w="1850" w:type="dxa"/>
           </w:tcPr>
           <w:p>
             <w:pPr>
@@ -1100,7 +1307,7 @@
         </w:tc>
         <w:tc>
           <w:tcPr>
-            <w:tcW w:w="1870" w:type="dxa"/>
+            <w:tcW w:w="1850" w:type="dxa"/>
           </w:tcPr>
           <w:p>
             <w:pPr>
@@ -1108,6 +1315,19 @@
             </w:pPr>
             <w:r>
               <w:t>0.985 [0.976,0.994]</w:t>
+            </w:r>
+          </w:p>
+        </w:tc>
+        <w:tc>
+          <w:tcPr>
+            <w:tcW w:w="1751" w:type="dxa"/>
+          </w:tcPr>
+          <w:p>
+            <w:pPr>
+              <w:jc w:val="center"/>
+            </w:pPr>
+            <w:r>
+              <w:t>0.987 [0.978,0.995]</w:t>
             </w:r>
           </w:p>
         </w:tc>
@@ -1118,7 +1338,7 @@
         </w:trPr>
         <w:tc>
           <w:tcPr>
-            <w:tcW w:w="2252" w:type="dxa"/>
+            <w:tcW w:w="2191" w:type="dxa"/>
           </w:tcPr>
           <w:p>
             <w:pPr>
@@ -1131,7 +1351,7 @@
         </w:tc>
         <w:tc>
           <w:tcPr>
-            <w:tcW w:w="1717" w:type="dxa"/>
+            <w:tcW w:w="1708" w:type="dxa"/>
           </w:tcPr>
           <w:p>
             <w:pPr>
@@ -1152,7 +1372,7 @@
         </w:tc>
         <w:tc>
           <w:tcPr>
-            <w:tcW w:w="1870" w:type="dxa"/>
+            <w:tcW w:w="1850" w:type="dxa"/>
           </w:tcPr>
           <w:p>
             <w:pPr>
@@ -1165,7 +1385,7 @@
         </w:tc>
         <w:tc>
           <w:tcPr>
-            <w:tcW w:w="1870" w:type="dxa"/>
+            <w:tcW w:w="1850" w:type="dxa"/>
           </w:tcPr>
           <w:p>
             <w:pPr>
@@ -1173,6 +1393,19 @@
             </w:pPr>
             <w:r>
               <w:t>0.966 [0.954,0.980]</w:t>
+            </w:r>
+          </w:p>
+        </w:tc>
+        <w:tc>
+          <w:tcPr>
+            <w:tcW w:w="1751" w:type="dxa"/>
+          </w:tcPr>
+          <w:p>
+            <w:pPr>
+              <w:jc w:val="center"/>
+            </w:pPr>
+            <w:r>
+              <w:t>0.969 [0.957,0.981]</w:t>
             </w:r>
           </w:p>
         </w:tc>
@@ -1183,7 +1416,7 @@
         </w:trPr>
         <w:tc>
           <w:tcPr>
-            <w:tcW w:w="2252" w:type="dxa"/>
+            <w:tcW w:w="2191" w:type="dxa"/>
           </w:tcPr>
           <w:p>
             <w:pPr>
@@ -1196,7 +1429,7 @@
         </w:tc>
         <w:tc>
           <w:tcPr>
-            <w:tcW w:w="1717" w:type="dxa"/>
+            <w:tcW w:w="1708" w:type="dxa"/>
           </w:tcPr>
           <w:p>
             <w:pPr>
@@ -1217,7 +1450,7 @@
         </w:tc>
         <w:tc>
           <w:tcPr>
-            <w:tcW w:w="1870" w:type="dxa"/>
+            <w:tcW w:w="1850" w:type="dxa"/>
           </w:tcPr>
           <w:p>
             <w:pPr>
@@ -1230,7 +1463,7 @@
         </w:tc>
         <w:tc>
           <w:tcPr>
-            <w:tcW w:w="1870" w:type="dxa"/>
+            <w:tcW w:w="1850" w:type="dxa"/>
           </w:tcPr>
           <w:p>
             <w:pPr>
@@ -1238,6 +1471,19 @@
             </w:pPr>
             <w:r>
               <w:t>0.825 [0.727,0.926]</w:t>
+            </w:r>
+          </w:p>
+        </w:tc>
+        <w:tc>
+          <w:tcPr>
+            <w:tcW w:w="1751" w:type="dxa"/>
+          </w:tcPr>
+          <w:p>
+            <w:pPr>
+              <w:jc w:val="center"/>
+            </w:pPr>
+            <w:r>
+              <w:t>0.842 [0.742,0.933]</w:t>
             </w:r>
           </w:p>
         </w:tc>
@@ -1248,7 +1494,7 @@
         </w:trPr>
         <w:tc>
           <w:tcPr>
-            <w:tcW w:w="2252" w:type="dxa"/>
+            <w:tcW w:w="2191" w:type="dxa"/>
           </w:tcPr>
           <w:p>
             <w:pPr>
@@ -1261,7 +1507,7 @@
         </w:tc>
         <w:tc>
           <w:tcPr>
-            <w:tcW w:w="1717" w:type="dxa"/>
+            <w:tcW w:w="1708" w:type="dxa"/>
           </w:tcPr>
           <w:p>
             <w:pPr>
@@ -1282,7 +1528,7 @@
         </w:tc>
         <w:tc>
           <w:tcPr>
-            <w:tcW w:w="1870" w:type="dxa"/>
+            <w:tcW w:w="1850" w:type="dxa"/>
           </w:tcPr>
           <w:p>
             <w:pPr>
@@ -1295,7 +1541,7 @@
         </w:tc>
         <w:tc>
           <w:tcPr>
-            <w:tcW w:w="1870" w:type="dxa"/>
+            <w:tcW w:w="1850" w:type="dxa"/>
           </w:tcPr>
           <w:p>
             <w:pPr>
@@ -1303,6 +1549,19 @@
             </w:pPr>
             <w:r>
               <w:t>0.978 [0.967,0.988]</w:t>
+            </w:r>
+          </w:p>
+        </w:tc>
+        <w:tc>
+          <w:tcPr>
+            <w:tcW w:w="1751" w:type="dxa"/>
+          </w:tcPr>
+          <w:p>
+            <w:pPr>
+              <w:jc w:val="center"/>
+            </w:pPr>
+            <w:r>
+              <w:t>0.980 [0.969,0.989]</w:t>
             </w:r>
           </w:p>
         </w:tc>
@@ -1313,23 +1572,20 @@
         </w:trPr>
         <w:tc>
           <w:tcPr>
-            <w:tcW w:w="2252" w:type="dxa"/>
-          </w:tcPr>
-          <w:p>
-            <w:pPr>
-              <w:jc w:val="center"/>
-            </w:pPr>
-            <w:r>
-              <w:t xml:space="preserve">High Confidence </w:t>
-            </w:r>
-            <w:r>
-              <w:t>-</w:t>
-            </w:r>
-          </w:p>
-        </w:tc>
-        <w:tc>
-          <w:tcPr>
-            <w:tcW w:w="1717" w:type="dxa"/>
+            <w:tcW w:w="2191" w:type="dxa"/>
+          </w:tcPr>
+          <w:p>
+            <w:pPr>
+              <w:jc w:val="center"/>
+            </w:pPr>
+            <w:r>
+              <w:t>High Confidence -</w:t>
+            </w:r>
+          </w:p>
+        </w:tc>
+        <w:tc>
+          <w:tcPr>
+            <w:tcW w:w="1708" w:type="dxa"/>
           </w:tcPr>
           <w:p>
             <w:pPr>
@@ -1342,7 +1598,7 @@
         </w:tc>
         <w:tc>
           <w:tcPr>
-            <w:tcW w:w="1870" w:type="dxa"/>
+            <w:tcW w:w="1850" w:type="dxa"/>
           </w:tcPr>
           <w:p>
             <w:pPr>
@@ -1355,7 +1611,7 @@
         </w:tc>
         <w:tc>
           <w:tcPr>
-            <w:tcW w:w="1870" w:type="dxa"/>
+            <w:tcW w:w="1850" w:type="dxa"/>
           </w:tcPr>
           <w:p>
             <w:pPr>
@@ -1372,6 +1628,19 @@
             </w:r>
             <w:r>
               <w:t>)</w:t>
+            </w:r>
+          </w:p>
+        </w:tc>
+        <w:tc>
+          <w:tcPr>
+            <w:tcW w:w="1751" w:type="dxa"/>
+          </w:tcPr>
+          <w:p>
+            <w:pPr>
+              <w:jc w:val="center"/>
+            </w:pPr>
+            <w:r>
+              <w:t>541 (6)</w:t>
             </w:r>
           </w:p>
         </w:tc>
@@ -1382,7 +1651,7 @@
         </w:trPr>
         <w:tc>
           <w:tcPr>
-            <w:tcW w:w="2252" w:type="dxa"/>
+            <w:tcW w:w="2191" w:type="dxa"/>
           </w:tcPr>
           <w:p>
             <w:pPr>
@@ -1395,7 +1664,7 @@
         </w:tc>
         <w:tc>
           <w:tcPr>
-            <w:tcW w:w="1717" w:type="dxa"/>
+            <w:tcW w:w="1708" w:type="dxa"/>
           </w:tcPr>
           <w:p>
             <w:pPr>
@@ -1408,7 +1677,7 @@
         </w:tc>
         <w:tc>
           <w:tcPr>
-            <w:tcW w:w="1870" w:type="dxa"/>
+            <w:tcW w:w="1850" w:type="dxa"/>
           </w:tcPr>
           <w:p>
             <w:pPr>
@@ -1421,7 +1690,7 @@
         </w:tc>
         <w:tc>
           <w:tcPr>
-            <w:tcW w:w="1870" w:type="dxa"/>
+            <w:tcW w:w="1850" w:type="dxa"/>
           </w:tcPr>
           <w:p>
             <w:pPr>
@@ -1438,6 +1707,19 @@
             </w:r>
             <w:r>
               <w:t>)</w:t>
+            </w:r>
+          </w:p>
+        </w:tc>
+        <w:tc>
+          <w:tcPr>
+            <w:tcW w:w="1751" w:type="dxa"/>
+          </w:tcPr>
+          <w:p>
+            <w:pPr>
+              <w:jc w:val="center"/>
+            </w:pPr>
+            <w:r>
+              <w:t>143 (8)</w:t>
             </w:r>
           </w:p>
         </w:tc>
@@ -1448,7 +1730,7 @@
         </w:trPr>
         <w:tc>
           <w:tcPr>
-            <w:tcW w:w="2252" w:type="dxa"/>
+            <w:tcW w:w="2191" w:type="dxa"/>
           </w:tcPr>
           <w:p>
             <w:pPr>
@@ -1461,7 +1743,7 @@
         </w:tc>
         <w:tc>
           <w:tcPr>
-            <w:tcW w:w="1717" w:type="dxa"/>
+            <w:tcW w:w="1708" w:type="dxa"/>
           </w:tcPr>
           <w:p>
             <w:pPr>
@@ -1474,7 +1756,7 @@
         </w:tc>
         <w:tc>
           <w:tcPr>
-            <w:tcW w:w="1870" w:type="dxa"/>
+            <w:tcW w:w="1850" w:type="dxa"/>
           </w:tcPr>
           <w:p>
             <w:pPr>
@@ -1487,7 +1769,7 @@
         </w:tc>
         <w:tc>
           <w:tcPr>
-            <w:tcW w:w="1870" w:type="dxa"/>
+            <w:tcW w:w="1850" w:type="dxa"/>
           </w:tcPr>
           <w:p>
             <w:pPr>
@@ -1504,6 +1786,19 @@
             </w:r>
             <w:r>
               <w:t>)</w:t>
+            </w:r>
+          </w:p>
+        </w:tc>
+        <w:tc>
+          <w:tcPr>
+            <w:tcW w:w="1751" w:type="dxa"/>
+          </w:tcPr>
+          <w:p>
+            <w:pPr>
+              <w:jc w:val="center"/>
+            </w:pPr>
+            <w:r>
+              <w:t>12 (8)</w:t>
             </w:r>
           </w:p>
         </w:tc>
@@ -1514,21 +1809,20 @@
         </w:trPr>
         <w:tc>
           <w:tcPr>
-            <w:tcW w:w="2252" w:type="dxa"/>
-          </w:tcPr>
-          <w:p>
-            <w:pPr>
-              <w:jc w:val="center"/>
-            </w:pPr>
-            <w:r>
-              <w:lastRenderedPageBreak/>
+            <w:tcW w:w="2191" w:type="dxa"/>
+          </w:tcPr>
+          <w:p>
+            <w:pPr>
+              <w:jc w:val="center"/>
+            </w:pPr>
+            <w:r>
               <w:t>High Confidence +</w:t>
             </w:r>
           </w:p>
         </w:tc>
         <w:tc>
           <w:tcPr>
-            <w:tcW w:w="1717" w:type="dxa"/>
+            <w:tcW w:w="1708" w:type="dxa"/>
           </w:tcPr>
           <w:p>
             <w:pPr>
@@ -1541,7 +1835,7 @@
         </w:tc>
         <w:tc>
           <w:tcPr>
-            <w:tcW w:w="1870" w:type="dxa"/>
+            <w:tcW w:w="1850" w:type="dxa"/>
           </w:tcPr>
           <w:p>
             <w:pPr>
@@ -1554,7 +1848,7 @@
         </w:tc>
         <w:tc>
           <w:tcPr>
-            <w:tcW w:w="1870" w:type="dxa"/>
+            <w:tcW w:w="1850" w:type="dxa"/>
           </w:tcPr>
           <w:p>
             <w:pPr>
@@ -1571,16 +1865,25 @@
             </w:r>
             <w:r>
               <w:t>)</w:t>
+            </w:r>
+          </w:p>
+        </w:tc>
+        <w:tc>
+          <w:tcPr>
+            <w:tcW w:w="1751" w:type="dxa"/>
+          </w:tcPr>
+          <w:p>
+            <w:pPr>
+              <w:jc w:val="center"/>
+            </w:pPr>
+            <w:r>
+              <w:t>45 (40)</w:t>
             </w:r>
           </w:p>
         </w:tc>
       </w:tr>
     </w:tbl>
-    <w:p>
-      <w:pPr>
-        <w:jc w:val="center"/>
-      </w:pPr>
-    </w:p>
+    <w:p/>
     <w:tbl>
       <w:tblPr>
         <w:tblStyle w:val="TableGrid"/>
@@ -1589,10 +1892,11 @@
         <w:tblLook w:val="04A0" w:firstRow="1" w:lastRow="0" w:firstColumn="1" w:lastColumn="0" w:noHBand="0" w:noVBand="1"/>
       </w:tblPr>
       <w:tblGrid>
-        <w:gridCol w:w="2252"/>
-        <w:gridCol w:w="1717"/>
-        <w:gridCol w:w="1870"/>
-        <w:gridCol w:w="1870"/>
+        <w:gridCol w:w="2191"/>
+        <w:gridCol w:w="1708"/>
+        <w:gridCol w:w="1850"/>
+        <w:gridCol w:w="1850"/>
+        <w:gridCol w:w="1751"/>
       </w:tblGrid>
       <w:tr>
         <w:trPr>
@@ -1600,23 +1904,21 @@
         </w:trPr>
         <w:tc>
           <w:tcPr>
-            <w:tcW w:w="2252" w:type="dxa"/>
-          </w:tcPr>
-          <w:p>
-            <w:pPr>
-              <w:jc w:val="center"/>
-            </w:pPr>
-            <w:r>
-              <w:t>ACS</w:t>
-            </w:r>
-            <w:r>
-              <w:t xml:space="preserve"> Model</w:t>
-            </w:r>
-          </w:p>
-        </w:tc>
-        <w:tc>
-          <w:tcPr>
-            <w:tcW w:w="1717" w:type="dxa"/>
+            <w:tcW w:w="2191" w:type="dxa"/>
+          </w:tcPr>
+          <w:p>
+            <w:pPr>
+              <w:jc w:val="center"/>
+            </w:pPr>
+            <w:r>
+              <w:lastRenderedPageBreak/>
+              <w:t>ACS Model</w:t>
+            </w:r>
+          </w:p>
+        </w:tc>
+        <w:tc>
+          <w:tcPr>
+            <w:tcW w:w="1708" w:type="dxa"/>
           </w:tcPr>
           <w:p>
             <w:pPr>
@@ -1629,7 +1931,7 @@
         </w:tc>
         <w:tc>
           <w:tcPr>
-            <w:tcW w:w="1870" w:type="dxa"/>
+            <w:tcW w:w="1850" w:type="dxa"/>
           </w:tcPr>
           <w:p>
             <w:pPr>
@@ -1642,7 +1944,7 @@
         </w:tc>
         <w:tc>
           <w:tcPr>
-            <w:tcW w:w="1870" w:type="dxa"/>
+            <w:tcW w:w="1850" w:type="dxa"/>
           </w:tcPr>
           <w:p>
             <w:pPr>
@@ -1650,6 +1952,19 @@
             </w:pPr>
             <w:r>
               <w:t>Fusion</w:t>
+            </w:r>
+          </w:p>
+        </w:tc>
+        <w:tc>
+          <w:tcPr>
+            <w:tcW w:w="1751" w:type="dxa"/>
+          </w:tcPr>
+          <w:p>
+            <w:pPr>
+              <w:jc w:val="center"/>
+            </w:pPr>
+            <w:r>
+              <w:t>Fusion w/ MLP</w:t>
             </w:r>
           </w:p>
         </w:tc>
@@ -1660,7 +1975,7 @@
         </w:trPr>
         <w:tc>
           <w:tcPr>
-            <w:tcW w:w="2252" w:type="dxa"/>
+            <w:tcW w:w="2191" w:type="dxa"/>
           </w:tcPr>
           <w:p>
             <w:pPr>
@@ -1681,7 +1996,7 @@
         </w:tc>
         <w:tc>
           <w:tcPr>
-            <w:tcW w:w="1717" w:type="dxa"/>
+            <w:tcW w:w="1708" w:type="dxa"/>
           </w:tcPr>
           <w:p>
             <w:pPr>
@@ -1694,7 +2009,7 @@
         </w:tc>
         <w:tc>
           <w:tcPr>
-            <w:tcW w:w="1870" w:type="dxa"/>
+            <w:tcW w:w="1850" w:type="dxa"/>
           </w:tcPr>
           <w:p>
             <w:pPr>
@@ -1707,7 +2022,7 @@
         </w:tc>
         <w:tc>
           <w:tcPr>
-            <w:tcW w:w="1870" w:type="dxa"/>
+            <w:tcW w:w="1850" w:type="dxa"/>
           </w:tcPr>
           <w:p>
             <w:pPr>
@@ -1715,6 +2030,19 @@
             </w:pPr>
             <w:r>
               <w:t>0.07</w:t>
+            </w:r>
+          </w:p>
+        </w:tc>
+        <w:tc>
+          <w:tcPr>
+            <w:tcW w:w="1751" w:type="dxa"/>
+          </w:tcPr>
+          <w:p>
+            <w:pPr>
+              <w:jc w:val="center"/>
+            </w:pPr>
+            <w:r>
+              <w:t>0.17</w:t>
             </w:r>
           </w:p>
         </w:tc>
@@ -1725,7 +2053,7 @@
         </w:trPr>
         <w:tc>
           <w:tcPr>
-            <w:tcW w:w="2252" w:type="dxa"/>
+            <w:tcW w:w="2191" w:type="dxa"/>
           </w:tcPr>
           <w:p>
             <w:pPr>
@@ -1746,7 +2074,7 @@
         </w:tc>
         <w:tc>
           <w:tcPr>
-            <w:tcW w:w="1717" w:type="dxa"/>
+            <w:tcW w:w="1708" w:type="dxa"/>
           </w:tcPr>
           <w:p>
             <w:pPr>
@@ -1759,7 +2087,7 @@
         </w:tc>
         <w:tc>
           <w:tcPr>
-            <w:tcW w:w="1870" w:type="dxa"/>
+            <w:tcW w:w="1850" w:type="dxa"/>
           </w:tcPr>
           <w:p>
             <w:pPr>
@@ -1772,7 +2100,7 @@
         </w:tc>
         <w:tc>
           <w:tcPr>
-            <w:tcW w:w="1870" w:type="dxa"/>
+            <w:tcW w:w="1850" w:type="dxa"/>
           </w:tcPr>
           <w:p>
             <w:pPr>
@@ -1780,6 +2108,19 @@
             </w:pPr>
             <w:r>
               <w:t>0.57</w:t>
+            </w:r>
+          </w:p>
+        </w:tc>
+        <w:tc>
+          <w:tcPr>
+            <w:tcW w:w="1751" w:type="dxa"/>
+          </w:tcPr>
+          <w:p>
+            <w:pPr>
+              <w:jc w:val="center"/>
+            </w:pPr>
+            <w:r>
+              <w:t>0.71</w:t>
             </w:r>
           </w:p>
         </w:tc>
@@ -1790,7 +2131,7 @@
         </w:trPr>
         <w:tc>
           <w:tcPr>
-            <w:tcW w:w="2252" w:type="dxa"/>
+            <w:tcW w:w="2191" w:type="dxa"/>
           </w:tcPr>
           <w:p>
             <w:pPr>
@@ -1803,7 +2144,7 @@
         </w:tc>
         <w:tc>
           <w:tcPr>
-            <w:tcW w:w="1717" w:type="dxa"/>
+            <w:tcW w:w="1708" w:type="dxa"/>
           </w:tcPr>
           <w:p>
             <w:pPr>
@@ -1816,7 +2157,7 @@
         </w:tc>
         <w:tc>
           <w:tcPr>
-            <w:tcW w:w="1870" w:type="dxa"/>
+            <w:tcW w:w="1850" w:type="dxa"/>
           </w:tcPr>
           <w:p>
             <w:pPr>
@@ -1829,7 +2170,7 @@
         </w:tc>
         <w:tc>
           <w:tcPr>
-            <w:tcW w:w="1870" w:type="dxa"/>
+            <w:tcW w:w="1850" w:type="dxa"/>
           </w:tcPr>
           <w:p>
             <w:pPr>
@@ -1837,6 +2178,19 @@
             </w:pPr>
             <w:r>
               <w:t>0.31</w:t>
+            </w:r>
+          </w:p>
+        </w:tc>
+        <w:tc>
+          <w:tcPr>
+            <w:tcW w:w="1751" w:type="dxa"/>
+          </w:tcPr>
+          <w:p>
+            <w:pPr>
+              <w:jc w:val="center"/>
+            </w:pPr>
+            <w:r>
+              <w:t>0.44</w:t>
             </w:r>
           </w:p>
         </w:tc>
@@ -1847,7 +2201,7 @@
         </w:trPr>
         <w:tc>
           <w:tcPr>
-            <w:tcW w:w="2252" w:type="dxa"/>
+            <w:tcW w:w="2191" w:type="dxa"/>
           </w:tcPr>
           <w:p>
             <w:pPr>
@@ -1860,7 +2214,7 @@
         </w:tc>
         <w:tc>
           <w:tcPr>
-            <w:tcW w:w="1717" w:type="dxa"/>
+            <w:tcW w:w="1708" w:type="dxa"/>
           </w:tcPr>
           <w:p>
             <w:pPr>
@@ -1873,7 +2227,7 @@
         </w:tc>
         <w:tc>
           <w:tcPr>
-            <w:tcW w:w="1870" w:type="dxa"/>
+            <w:tcW w:w="1850" w:type="dxa"/>
           </w:tcPr>
           <w:p>
             <w:pPr>
@@ -1886,7 +2240,7 @@
         </w:tc>
         <w:tc>
           <w:tcPr>
-            <w:tcW w:w="1870" w:type="dxa"/>
+            <w:tcW w:w="1850" w:type="dxa"/>
           </w:tcPr>
           <w:p>
             <w:pPr>
@@ -1894,6 +2248,19 @@
             </w:pPr>
             <w:r>
               <w:t>0.884 [0.851,0.915]</w:t>
+            </w:r>
+          </w:p>
+        </w:tc>
+        <w:tc>
+          <w:tcPr>
+            <w:tcW w:w="1751" w:type="dxa"/>
+          </w:tcPr>
+          <w:p>
+            <w:pPr>
+              <w:jc w:val="center"/>
+            </w:pPr>
+            <w:r>
+              <w:t>0.882 [0.847,0.914]</w:t>
             </w:r>
           </w:p>
         </w:tc>
@@ -1904,7 +2271,7 @@
         </w:trPr>
         <w:tc>
           <w:tcPr>
-            <w:tcW w:w="2252" w:type="dxa"/>
+            <w:tcW w:w="2191" w:type="dxa"/>
           </w:tcPr>
           <w:p>
             <w:pPr>
@@ -1917,7 +2284,7 @@
         </w:tc>
         <w:tc>
           <w:tcPr>
-            <w:tcW w:w="1717" w:type="dxa"/>
+            <w:tcW w:w="1708" w:type="dxa"/>
           </w:tcPr>
           <w:p>
             <w:pPr>
@@ -1930,7 +2297,7 @@
         </w:tc>
         <w:tc>
           <w:tcPr>
-            <w:tcW w:w="1870" w:type="dxa"/>
+            <w:tcW w:w="1850" w:type="dxa"/>
           </w:tcPr>
           <w:p>
             <w:pPr>
@@ -1943,7 +2310,7 @@
         </w:tc>
         <w:tc>
           <w:tcPr>
-            <w:tcW w:w="1870" w:type="dxa"/>
+            <w:tcW w:w="1850" w:type="dxa"/>
           </w:tcPr>
           <w:p>
             <w:pPr>
@@ -1951,6 +2318,19 @@
             </w:pPr>
             <w:r>
               <w:t>0.711 [0.637,0.781]</w:t>
+            </w:r>
+          </w:p>
+        </w:tc>
+        <w:tc>
+          <w:tcPr>
+            <w:tcW w:w="1751" w:type="dxa"/>
+          </w:tcPr>
+          <w:p>
+            <w:pPr>
+              <w:jc w:val="center"/>
+            </w:pPr>
+            <w:r>
+              <w:t>0.713 [0.645,0.785]</w:t>
             </w:r>
           </w:p>
         </w:tc>
@@ -1961,7 +2341,7 @@
         </w:trPr>
         <w:tc>
           <w:tcPr>
-            <w:tcW w:w="2252" w:type="dxa"/>
+            <w:tcW w:w="2191" w:type="dxa"/>
           </w:tcPr>
           <w:p>
             <w:pPr>
@@ -1974,7 +2354,7 @@
         </w:tc>
         <w:tc>
           <w:tcPr>
-            <w:tcW w:w="1717" w:type="dxa"/>
+            <w:tcW w:w="1708" w:type="dxa"/>
           </w:tcPr>
           <w:p>
             <w:pPr>
@@ -1987,7 +2367,7 @@
         </w:tc>
         <w:tc>
           <w:tcPr>
-            <w:tcW w:w="1870" w:type="dxa"/>
+            <w:tcW w:w="1850" w:type="dxa"/>
           </w:tcPr>
           <w:p>
             <w:pPr>
@@ -2000,7 +2380,7 @@
         </w:tc>
         <w:tc>
           <w:tcPr>
-            <w:tcW w:w="1870" w:type="dxa"/>
+            <w:tcW w:w="1850" w:type="dxa"/>
           </w:tcPr>
           <w:p>
             <w:pPr>
@@ -2008,6 +2388,19 @@
             </w:pPr>
             <w:r>
               <w:t>0.658 [0.581,0.729]</w:t>
+            </w:r>
+          </w:p>
+        </w:tc>
+        <w:tc>
+          <w:tcPr>
+            <w:tcW w:w="1751" w:type="dxa"/>
+          </w:tcPr>
+          <w:p>
+            <w:pPr>
+              <w:jc w:val="center"/>
+            </w:pPr>
+            <w:r>
+              <w:t>0.645 [0.578,0.709]</w:t>
             </w:r>
           </w:p>
         </w:tc>
@@ -2018,7 +2411,7 @@
         </w:trPr>
         <w:tc>
           <w:tcPr>
-            <w:tcW w:w="2252" w:type="dxa"/>
+            <w:tcW w:w="2191" w:type="dxa"/>
           </w:tcPr>
           <w:p>
             <w:pPr>
@@ -2031,7 +2424,7 @@
         </w:tc>
         <w:tc>
           <w:tcPr>
-            <w:tcW w:w="1717" w:type="dxa"/>
+            <w:tcW w:w="1708" w:type="dxa"/>
           </w:tcPr>
           <w:p>
             <w:pPr>
@@ -2044,7 +2437,7 @@
         </w:tc>
         <w:tc>
           <w:tcPr>
-            <w:tcW w:w="1870" w:type="dxa"/>
+            <w:tcW w:w="1850" w:type="dxa"/>
           </w:tcPr>
           <w:p>
             <w:pPr>
@@ -2057,7 +2450,7 @@
         </w:tc>
         <w:tc>
           <w:tcPr>
-            <w:tcW w:w="1870" w:type="dxa"/>
+            <w:tcW w:w="1850" w:type="dxa"/>
           </w:tcPr>
           <w:p>
             <w:pPr>
@@ -2065,6 +2458,19 @@
             </w:pPr>
             <w:r>
               <w:t>0.620 [0.530,0.712]</w:t>
+            </w:r>
+          </w:p>
+        </w:tc>
+        <w:tc>
+          <w:tcPr>
+            <w:tcW w:w="1751" w:type="dxa"/>
+          </w:tcPr>
+          <w:p>
+            <w:pPr>
+              <w:jc w:val="center"/>
+            </w:pPr>
+            <w:r>
+              <w:t>0.661 [0.583,0.748]</w:t>
             </w:r>
           </w:p>
         </w:tc>
@@ -2075,7 +2481,7 @@
         </w:trPr>
         <w:tc>
           <w:tcPr>
-            <w:tcW w:w="2252" w:type="dxa"/>
+            <w:tcW w:w="2191" w:type="dxa"/>
           </w:tcPr>
           <w:p>
             <w:pPr>
@@ -2088,7 +2494,7 @@
         </w:tc>
         <w:tc>
           <w:tcPr>
-            <w:tcW w:w="1717" w:type="dxa"/>
+            <w:tcW w:w="1708" w:type="dxa"/>
           </w:tcPr>
           <w:p>
             <w:pPr>
@@ -2101,7 +2507,7 @@
         </w:tc>
         <w:tc>
           <w:tcPr>
-            <w:tcW w:w="1870" w:type="dxa"/>
+            <w:tcW w:w="1850" w:type="dxa"/>
           </w:tcPr>
           <w:p>
             <w:pPr>
@@ -2114,7 +2520,7 @@
         </w:tc>
         <w:tc>
           <w:tcPr>
-            <w:tcW w:w="1870" w:type="dxa"/>
+            <w:tcW w:w="1850" w:type="dxa"/>
           </w:tcPr>
           <w:p>
             <w:pPr>
@@ -2122,6 +2528,19 @@
             </w:pPr>
             <w:r>
               <w:t>0.948 [0.930,0.965]</w:t>
+            </w:r>
+          </w:p>
+        </w:tc>
+        <w:tc>
+          <w:tcPr>
+            <w:tcW w:w="1751" w:type="dxa"/>
+          </w:tcPr>
+          <w:p>
+            <w:pPr>
+              <w:jc w:val="center"/>
+            </w:pPr>
+            <w:r>
+              <w:t>0.924 [0.905,0.944]</w:t>
             </w:r>
           </w:p>
         </w:tc>
@@ -2132,7 +2551,7 @@
         </w:trPr>
         <w:tc>
           <w:tcPr>
-            <w:tcW w:w="2252" w:type="dxa"/>
+            <w:tcW w:w="2191" w:type="dxa"/>
           </w:tcPr>
           <w:p>
             <w:pPr>
@@ -2145,7 +2564,7 @@
         </w:tc>
         <w:tc>
           <w:tcPr>
-            <w:tcW w:w="1717" w:type="dxa"/>
+            <w:tcW w:w="1708" w:type="dxa"/>
           </w:tcPr>
           <w:p>
             <w:pPr>
@@ -2158,7 +2577,7 @@
         </w:tc>
         <w:tc>
           <w:tcPr>
-            <w:tcW w:w="1870" w:type="dxa"/>
+            <w:tcW w:w="1850" w:type="dxa"/>
           </w:tcPr>
           <w:p>
             <w:pPr>
@@ -2171,7 +2590,7 @@
         </w:tc>
         <w:tc>
           <w:tcPr>
-            <w:tcW w:w="1870" w:type="dxa"/>
+            <w:tcW w:w="1850" w:type="dxa"/>
           </w:tcPr>
           <w:p>
             <w:pPr>
@@ -2179,6 +2598,19 @@
             </w:pPr>
             <w:r>
               <w:t>0.895 [0.873,0.916]</w:t>
+            </w:r>
+          </w:p>
+        </w:tc>
+        <w:tc>
+          <w:tcPr>
+            <w:tcW w:w="1751" w:type="dxa"/>
+          </w:tcPr>
+          <w:p>
+            <w:pPr>
+              <w:jc w:val="center"/>
+            </w:pPr>
+            <w:r>
+              <w:t>0.881 [0.858,0.901]</w:t>
             </w:r>
           </w:p>
         </w:tc>
@@ -2189,7 +2621,7 @@
         </w:trPr>
         <w:tc>
           <w:tcPr>
-            <w:tcW w:w="2252" w:type="dxa"/>
+            <w:tcW w:w="2191" w:type="dxa"/>
           </w:tcPr>
           <w:p>
             <w:pPr>
@@ -2202,7 +2634,7 @@
         </w:tc>
         <w:tc>
           <w:tcPr>
-            <w:tcW w:w="1717" w:type="dxa"/>
+            <w:tcW w:w="1708" w:type="dxa"/>
           </w:tcPr>
           <w:p>
             <w:pPr>
@@ -2215,7 +2647,7 @@
         </w:tc>
         <w:tc>
           <w:tcPr>
-            <w:tcW w:w="1870" w:type="dxa"/>
+            <w:tcW w:w="1850" w:type="dxa"/>
           </w:tcPr>
           <w:p>
             <w:pPr>
@@ -2228,7 +2660,7 @@
         </w:tc>
         <w:tc>
           <w:tcPr>
-            <w:tcW w:w="1870" w:type="dxa"/>
+            <w:tcW w:w="1850" w:type="dxa"/>
           </w:tcPr>
           <w:p>
             <w:pPr>
@@ -2236,6 +2668,19 @@
             </w:pPr>
             <w:r>
               <w:t>0.701 [0.618,0.782]</w:t>
+            </w:r>
+          </w:p>
+        </w:tc>
+        <w:tc>
+          <w:tcPr>
+            <w:tcW w:w="1751" w:type="dxa"/>
+          </w:tcPr>
+          <w:p>
+            <w:pPr>
+              <w:jc w:val="center"/>
+            </w:pPr>
+            <w:r>
+              <w:t>0.630 [0.554,0.721]</w:t>
             </w:r>
           </w:p>
         </w:tc>
@@ -2246,7 +2691,7 @@
         </w:trPr>
         <w:tc>
           <w:tcPr>
-            <w:tcW w:w="2252" w:type="dxa"/>
+            <w:tcW w:w="2191" w:type="dxa"/>
           </w:tcPr>
           <w:p>
             <w:pPr>
@@ -2259,7 +2704,7 @@
         </w:tc>
         <w:tc>
           <w:tcPr>
-            <w:tcW w:w="1717" w:type="dxa"/>
+            <w:tcW w:w="1708" w:type="dxa"/>
           </w:tcPr>
           <w:p>
             <w:pPr>
@@ -2272,7 +2717,7 @@
         </w:tc>
         <w:tc>
           <w:tcPr>
-            <w:tcW w:w="1870" w:type="dxa"/>
+            <w:tcW w:w="1850" w:type="dxa"/>
           </w:tcPr>
           <w:p>
             <w:pPr>
@@ -2285,7 +2730,7 @@
         </w:tc>
         <w:tc>
           <w:tcPr>
-            <w:tcW w:w="1870" w:type="dxa"/>
+            <w:tcW w:w="1850" w:type="dxa"/>
           </w:tcPr>
           <w:p>
             <w:pPr>
@@ -2293,6 +2738,19 @@
             </w:pPr>
             <w:r>
               <w:t>0.927 [0.907,0.947]</w:t>
+            </w:r>
+          </w:p>
+        </w:tc>
+        <w:tc>
+          <w:tcPr>
+            <w:tcW w:w="1751" w:type="dxa"/>
+          </w:tcPr>
+          <w:p>
+            <w:pPr>
+              <w:jc w:val="center"/>
+            </w:pPr>
+            <w:r>
+              <w:t>0.933 [0.913,0.952]</w:t>
             </w:r>
           </w:p>
         </w:tc>
@@ -2303,7 +2761,7 @@
         </w:trPr>
         <w:tc>
           <w:tcPr>
-            <w:tcW w:w="2252" w:type="dxa"/>
+            <w:tcW w:w="2191" w:type="dxa"/>
           </w:tcPr>
           <w:p>
             <w:pPr>
@@ -2316,7 +2774,7 @@
         </w:tc>
         <w:tc>
           <w:tcPr>
-            <w:tcW w:w="1717" w:type="dxa"/>
+            <w:tcW w:w="1708" w:type="dxa"/>
           </w:tcPr>
           <w:p>
             <w:pPr>
@@ -2329,7 +2787,7 @@
         </w:tc>
         <w:tc>
           <w:tcPr>
-            <w:tcW w:w="1870" w:type="dxa"/>
+            <w:tcW w:w="1850" w:type="dxa"/>
           </w:tcPr>
           <w:p>
             <w:pPr>
@@ -2342,7 +2800,7 @@
         </w:tc>
         <w:tc>
           <w:tcPr>
-            <w:tcW w:w="1870" w:type="dxa"/>
+            <w:tcW w:w="1850" w:type="dxa"/>
           </w:tcPr>
           <w:p>
             <w:pPr>
@@ -2350,6 +2808,19 @@
             </w:pPr>
             <w:r>
               <w:t>0.878 [0.838,0.915]</w:t>
+            </w:r>
+          </w:p>
+        </w:tc>
+        <w:tc>
+          <w:tcPr>
+            <w:tcW w:w="1751" w:type="dxa"/>
+          </w:tcPr>
+          <w:p>
+            <w:pPr>
+              <w:jc w:val="center"/>
+            </w:pPr>
+            <w:r>
+              <w:t>0.878 [0.834,0.916]</w:t>
             </w:r>
           </w:p>
         </w:tc>
@@ -2360,7 +2831,7 @@
         </w:trPr>
         <w:tc>
           <w:tcPr>
-            <w:tcW w:w="2252" w:type="dxa"/>
+            <w:tcW w:w="2191" w:type="dxa"/>
           </w:tcPr>
           <w:p>
             <w:pPr>
@@ -2373,7 +2844,7 @@
         </w:tc>
         <w:tc>
           <w:tcPr>
-            <w:tcW w:w="1717" w:type="dxa"/>
+            <w:tcW w:w="1708" w:type="dxa"/>
           </w:tcPr>
           <w:p>
             <w:pPr>
@@ -2386,7 +2857,7 @@
         </w:tc>
         <w:tc>
           <w:tcPr>
-            <w:tcW w:w="1870" w:type="dxa"/>
+            <w:tcW w:w="1850" w:type="dxa"/>
           </w:tcPr>
           <w:p>
             <w:pPr>
@@ -2399,7 +2870,7 @@
         </w:tc>
         <w:tc>
           <w:tcPr>
-            <w:tcW w:w="1870" w:type="dxa"/>
+            <w:tcW w:w="1850" w:type="dxa"/>
           </w:tcPr>
           <w:p>
             <w:pPr>
@@ -2407,6 +2878,19 @@
             </w:pPr>
             <w:r>
               <w:t>0.732 [0.662,0.799]</w:t>
+            </w:r>
+          </w:p>
+        </w:tc>
+        <w:tc>
+          <w:tcPr>
+            <w:tcW w:w="1751" w:type="dxa"/>
+          </w:tcPr>
+          <w:p>
+            <w:pPr>
+              <w:jc w:val="center"/>
+            </w:pPr>
+            <w:r>
+              <w:t>0.749 [0.680,0.814]</w:t>
             </w:r>
           </w:p>
         </w:tc>
@@ -2417,7 +2901,7 @@
         </w:trPr>
         <w:tc>
           <w:tcPr>
-            <w:tcW w:w="2252" w:type="dxa"/>
+            <w:tcW w:w="2191" w:type="dxa"/>
           </w:tcPr>
           <w:p>
             <w:pPr>
@@ -2430,7 +2914,7 @@
         </w:tc>
         <w:tc>
           <w:tcPr>
-            <w:tcW w:w="1717" w:type="dxa"/>
+            <w:tcW w:w="1708" w:type="dxa"/>
           </w:tcPr>
           <w:p>
             <w:pPr>
@@ -2443,7 +2927,7 @@
         </w:tc>
         <w:tc>
           <w:tcPr>
-            <w:tcW w:w="1870" w:type="dxa"/>
+            <w:tcW w:w="1850" w:type="dxa"/>
           </w:tcPr>
           <w:p>
             <w:pPr>
@@ -2456,7 +2940,7 @@
         </w:tc>
         <w:tc>
           <w:tcPr>
-            <w:tcW w:w="1870" w:type="dxa"/>
+            <w:tcW w:w="1850" w:type="dxa"/>
           </w:tcPr>
           <w:p>
             <w:pPr>
@@ -2464,6 +2948,19 @@
             </w:pPr>
             <w:r>
               <w:t>0.645 [0.571,0.712]</w:t>
+            </w:r>
+          </w:p>
+        </w:tc>
+        <w:tc>
+          <w:tcPr>
+            <w:tcW w:w="1751" w:type="dxa"/>
+          </w:tcPr>
+          <w:p>
+            <w:pPr>
+              <w:jc w:val="center"/>
+            </w:pPr>
+            <w:r>
+              <w:t>0.645 [0.569,0.712]</w:t>
             </w:r>
           </w:p>
         </w:tc>
@@ -2474,7 +2971,7 @@
         </w:trPr>
         <w:tc>
           <w:tcPr>
-            <w:tcW w:w="2252" w:type="dxa"/>
+            <w:tcW w:w="2191" w:type="dxa"/>
           </w:tcPr>
           <w:p>
             <w:pPr>
@@ -2487,7 +2984,7 @@
         </w:tc>
         <w:tc>
           <w:tcPr>
-            <w:tcW w:w="1717" w:type="dxa"/>
+            <w:tcW w:w="1708" w:type="dxa"/>
           </w:tcPr>
           <w:p>
             <w:pPr>
@@ -2500,7 +2997,7 @@
         </w:tc>
         <w:tc>
           <w:tcPr>
-            <w:tcW w:w="1870" w:type="dxa"/>
+            <w:tcW w:w="1850" w:type="dxa"/>
           </w:tcPr>
           <w:p>
             <w:pPr>
@@ -2513,7 +3010,7 @@
         </w:tc>
         <w:tc>
           <w:tcPr>
-            <w:tcW w:w="1870" w:type="dxa"/>
+            <w:tcW w:w="1850" w:type="dxa"/>
           </w:tcPr>
           <w:p>
             <w:pPr>
@@ -2521,6 +3018,19 @@
             </w:pPr>
             <w:r>
               <w:t>0.648 [0.560,0.731]</w:t>
+            </w:r>
+          </w:p>
+        </w:tc>
+        <w:tc>
+          <w:tcPr>
+            <w:tcW w:w="1751" w:type="dxa"/>
+          </w:tcPr>
+          <w:p>
+            <w:pPr>
+              <w:jc w:val="center"/>
+            </w:pPr>
+            <w:r>
+              <w:t>0.648 [0.561,0.731</w:t>
             </w:r>
           </w:p>
         </w:tc>
@@ -2531,7 +3041,7 @@
         </w:trPr>
         <w:tc>
           <w:tcPr>
-            <w:tcW w:w="2252" w:type="dxa"/>
+            <w:tcW w:w="2191" w:type="dxa"/>
           </w:tcPr>
           <w:p>
             <w:pPr>
@@ -2544,7 +3054,7 @@
         </w:tc>
         <w:tc>
           <w:tcPr>
-            <w:tcW w:w="1717" w:type="dxa"/>
+            <w:tcW w:w="1708" w:type="dxa"/>
           </w:tcPr>
           <w:p>
             <w:pPr>
@@ -2557,7 +3067,7 @@
         </w:tc>
         <w:tc>
           <w:tcPr>
-            <w:tcW w:w="1870" w:type="dxa"/>
+            <w:tcW w:w="1850" w:type="dxa"/>
           </w:tcPr>
           <w:p>
             <w:pPr>
@@ -2570,7 +3080,7 @@
         </w:tc>
         <w:tc>
           <w:tcPr>
-            <w:tcW w:w="1870" w:type="dxa"/>
+            <w:tcW w:w="1850" w:type="dxa"/>
           </w:tcPr>
           <w:p>
             <w:pPr>
@@ -2578,6 +3088,19 @@
             </w:pPr>
             <w:r>
               <w:t>0.927 [0.905,0.948]</w:t>
+            </w:r>
+          </w:p>
+        </w:tc>
+        <w:tc>
+          <w:tcPr>
+            <w:tcW w:w="1751" w:type="dxa"/>
+          </w:tcPr>
+          <w:p>
+            <w:pPr>
+              <w:jc w:val="center"/>
+            </w:pPr>
+            <w:r>
+              <w:t>0.927 [0.906,0.947]</w:t>
             </w:r>
           </w:p>
         </w:tc>
@@ -2588,7 +3111,7 @@
         </w:trPr>
         <w:tc>
           <w:tcPr>
-            <w:tcW w:w="2252" w:type="dxa"/>
+            <w:tcW w:w="2191" w:type="dxa"/>
           </w:tcPr>
           <w:p>
             <w:pPr>
@@ -2601,7 +3124,7 @@
         </w:tc>
         <w:tc>
           <w:tcPr>
-            <w:tcW w:w="1717" w:type="dxa"/>
+            <w:tcW w:w="1708" w:type="dxa"/>
           </w:tcPr>
           <w:p>
             <w:pPr>
@@ -2614,7 +3137,7 @@
         </w:tc>
         <w:tc>
           <w:tcPr>
-            <w:tcW w:w="1870" w:type="dxa"/>
+            <w:tcW w:w="1850" w:type="dxa"/>
           </w:tcPr>
           <w:p>
             <w:pPr>
@@ -2627,7 +3150,7 @@
         </w:tc>
         <w:tc>
           <w:tcPr>
-            <w:tcW w:w="1870" w:type="dxa"/>
+            <w:tcW w:w="1850" w:type="dxa"/>
           </w:tcPr>
           <w:p>
             <w:pPr>
@@ -2635,6 +3158,19 @@
             </w:pPr>
             <w:r>
               <w:t>0.880 [0.854,0.903]</w:t>
+            </w:r>
+          </w:p>
+        </w:tc>
+        <w:tc>
+          <w:tcPr>
+            <w:tcW w:w="1751" w:type="dxa"/>
+          </w:tcPr>
+          <w:p>
+            <w:pPr>
+              <w:jc w:val="center"/>
+            </w:pPr>
+            <w:r>
+              <w:t>0.880 [0.854,0.904]</w:t>
             </w:r>
           </w:p>
         </w:tc>
@@ -2645,7 +3181,7 @@
         </w:trPr>
         <w:tc>
           <w:tcPr>
-            <w:tcW w:w="2252" w:type="dxa"/>
+            <w:tcW w:w="2191" w:type="dxa"/>
           </w:tcPr>
           <w:p>
             <w:pPr>
@@ -2658,7 +3194,7 @@
         </w:tc>
         <w:tc>
           <w:tcPr>
-            <w:tcW w:w="1717" w:type="dxa"/>
+            <w:tcW w:w="1708" w:type="dxa"/>
           </w:tcPr>
           <w:p>
             <w:pPr>
@@ -2671,7 +3207,7 @@
         </w:tc>
         <w:tc>
           <w:tcPr>
-            <w:tcW w:w="1870" w:type="dxa"/>
+            <w:tcW w:w="1850" w:type="dxa"/>
           </w:tcPr>
           <w:p>
             <w:pPr>
@@ -2684,7 +3220,7 @@
         </w:tc>
         <w:tc>
           <w:tcPr>
-            <w:tcW w:w="1870" w:type="dxa"/>
+            <w:tcW w:w="1850" w:type="dxa"/>
           </w:tcPr>
           <w:p>
             <w:pPr>
@@ -2692,6 +3228,19 @@
             </w:pPr>
             <w:r>
               <w:t>0.643 [0.558,0.731]</w:t>
+            </w:r>
+          </w:p>
+        </w:tc>
+        <w:tc>
+          <w:tcPr>
+            <w:tcW w:w="1751" w:type="dxa"/>
+          </w:tcPr>
+          <w:p>
+            <w:pPr>
+              <w:jc w:val="center"/>
+            </w:pPr>
+            <w:r>
+              <w:t>0.643 [0.556,0.727]</w:t>
             </w:r>
           </w:p>
         </w:tc>
@@ -2702,7 +3251,7 @@
         </w:trPr>
         <w:tc>
           <w:tcPr>
-            <w:tcW w:w="2252" w:type="dxa"/>
+            <w:tcW w:w="2191" w:type="dxa"/>
           </w:tcPr>
           <w:p>
             <w:pPr>
@@ -2715,7 +3264,7 @@
         </w:tc>
         <w:tc>
           <w:tcPr>
-            <w:tcW w:w="1717" w:type="dxa"/>
+            <w:tcW w:w="1708" w:type="dxa"/>
           </w:tcPr>
           <w:p>
             <w:pPr>
@@ -2728,7 +3277,7 @@
         </w:tc>
         <w:tc>
           <w:tcPr>
-            <w:tcW w:w="1870" w:type="dxa"/>
+            <w:tcW w:w="1850" w:type="dxa"/>
           </w:tcPr>
           <w:p>
             <w:pPr>
@@ -2741,7 +3290,7 @@
         </w:tc>
         <w:tc>
           <w:tcPr>
-            <w:tcW w:w="1870" w:type="dxa"/>
+            <w:tcW w:w="1850" w:type="dxa"/>
           </w:tcPr>
           <w:p>
             <w:pPr>
@@ -2749,6 +3298,19 @@
             </w:pPr>
             <w:r>
               <w:t>0.928 [0.908,0.948]</w:t>
+            </w:r>
+          </w:p>
+        </w:tc>
+        <w:tc>
+          <w:tcPr>
+            <w:tcW w:w="1751" w:type="dxa"/>
+          </w:tcPr>
+          <w:p>
+            <w:pPr>
+              <w:jc w:val="center"/>
+            </w:pPr>
+            <w:r>
+              <w:t>0.928 [0.908,0.949]</w:t>
             </w:r>
           </w:p>
         </w:tc>
@@ -2759,7 +3321,7 @@
         </w:trPr>
         <w:tc>
           <w:tcPr>
-            <w:tcW w:w="2252" w:type="dxa"/>
+            <w:tcW w:w="2191" w:type="dxa"/>
           </w:tcPr>
           <w:p>
             <w:pPr>
@@ -2772,7 +3334,7 @@
         </w:tc>
         <w:tc>
           <w:tcPr>
-            <w:tcW w:w="1717" w:type="dxa"/>
+            <w:tcW w:w="1708" w:type="dxa"/>
           </w:tcPr>
           <w:p>
             <w:pPr>
@@ -2785,7 +3347,7 @@
         </w:tc>
         <w:tc>
           <w:tcPr>
-            <w:tcW w:w="1870" w:type="dxa"/>
+            <w:tcW w:w="1850" w:type="dxa"/>
           </w:tcPr>
           <w:p>
             <w:pPr>
@@ -2798,7 +3360,7 @@
         </w:tc>
         <w:tc>
           <w:tcPr>
-            <w:tcW w:w="1870" w:type="dxa"/>
+            <w:tcW w:w="1850" w:type="dxa"/>
           </w:tcPr>
           <w:p>
             <w:pPr>
@@ -2815,6 +3377,19 @@
             </w:r>
             <w:r>
               <w:t>)</w:t>
+            </w:r>
+          </w:p>
+        </w:tc>
+        <w:tc>
+          <w:tcPr>
+            <w:tcW w:w="1751" w:type="dxa"/>
+          </w:tcPr>
+          <w:p>
+            <w:pPr>
+              <w:jc w:val="center"/>
+            </w:pPr>
+            <w:r>
+              <w:t>395 (12)</w:t>
             </w:r>
           </w:p>
         </w:tc>
@@ -2825,7 +3400,7 @@
         </w:trPr>
         <w:tc>
           <w:tcPr>
-            <w:tcW w:w="2252" w:type="dxa"/>
+            <w:tcW w:w="2191" w:type="dxa"/>
           </w:tcPr>
           <w:p>
             <w:pPr>
@@ -2838,7 +3413,7 @@
         </w:tc>
         <w:tc>
           <w:tcPr>
-            <w:tcW w:w="1717" w:type="dxa"/>
+            <w:tcW w:w="1708" w:type="dxa"/>
           </w:tcPr>
           <w:p>
             <w:pPr>
@@ -2851,7 +3426,7 @@
         </w:tc>
         <w:tc>
           <w:tcPr>
-            <w:tcW w:w="1870" w:type="dxa"/>
+            <w:tcW w:w="1850" w:type="dxa"/>
           </w:tcPr>
           <w:p>
             <w:pPr>
@@ -2864,7 +3439,7 @@
         </w:tc>
         <w:tc>
           <w:tcPr>
-            <w:tcW w:w="1870" w:type="dxa"/>
+            <w:tcW w:w="1850" w:type="dxa"/>
           </w:tcPr>
           <w:p>
             <w:pPr>
@@ -2881,6 +3456,19 @@
             </w:r>
             <w:r>
               <w:t>)</w:t>
+            </w:r>
+          </w:p>
+        </w:tc>
+        <w:tc>
+          <w:tcPr>
+            <w:tcW w:w="1751" w:type="dxa"/>
+          </w:tcPr>
+          <w:p>
+            <w:pPr>
+              <w:jc w:val="center"/>
+            </w:pPr>
+            <w:r>
+              <w:t>220 (32)</w:t>
             </w:r>
           </w:p>
         </w:tc>
@@ -2891,21 +3479,20 @@
         </w:trPr>
         <w:tc>
           <w:tcPr>
-            <w:tcW w:w="2252" w:type="dxa"/>
-          </w:tcPr>
-          <w:p>
-            <w:pPr>
-              <w:jc w:val="center"/>
-            </w:pPr>
-            <w:r>
-              <w:lastRenderedPageBreak/>
+            <w:tcW w:w="2191" w:type="dxa"/>
+          </w:tcPr>
+          <w:p>
+            <w:pPr>
+              <w:jc w:val="center"/>
+            </w:pPr>
+            <w:r>
               <w:t>Low Confidence +</w:t>
             </w:r>
           </w:p>
         </w:tc>
         <w:tc>
           <w:tcPr>
-            <w:tcW w:w="1717" w:type="dxa"/>
+            <w:tcW w:w="1708" w:type="dxa"/>
           </w:tcPr>
           <w:p>
             <w:pPr>
@@ -2918,7 +3505,7 @@
         </w:tc>
         <w:tc>
           <w:tcPr>
-            <w:tcW w:w="1870" w:type="dxa"/>
+            <w:tcW w:w="1850" w:type="dxa"/>
           </w:tcPr>
           <w:p>
             <w:pPr>
@@ -2931,7 +3518,7 @@
         </w:tc>
         <w:tc>
           <w:tcPr>
-            <w:tcW w:w="1870" w:type="dxa"/>
+            <w:tcW w:w="1850" w:type="dxa"/>
           </w:tcPr>
           <w:p>
             <w:pPr>
@@ -2948,6 +3535,19 @@
             </w:r>
             <w:r>
               <w:t>)</w:t>
+            </w:r>
+          </w:p>
+        </w:tc>
+        <w:tc>
+          <w:tcPr>
+            <w:tcW w:w="1751" w:type="dxa"/>
+          </w:tcPr>
+          <w:p>
+            <w:pPr>
+              <w:jc w:val="center"/>
+            </w:pPr>
+            <w:r>
+              <w:t>66 (25)</w:t>
             </w:r>
           </w:p>
         </w:tc>
@@ -2958,7 +3558,7 @@
         </w:trPr>
         <w:tc>
           <w:tcPr>
-            <w:tcW w:w="2252" w:type="dxa"/>
+            <w:tcW w:w="2191" w:type="dxa"/>
           </w:tcPr>
           <w:p>
             <w:pPr>
@@ -2971,7 +3571,7 @@
         </w:tc>
         <w:tc>
           <w:tcPr>
-            <w:tcW w:w="1717" w:type="dxa"/>
+            <w:tcW w:w="1708" w:type="dxa"/>
           </w:tcPr>
           <w:p>
             <w:pPr>
@@ -2984,7 +3584,7 @@
         </w:tc>
         <w:tc>
           <w:tcPr>
-            <w:tcW w:w="1870" w:type="dxa"/>
+            <w:tcW w:w="1850" w:type="dxa"/>
           </w:tcPr>
           <w:p>
             <w:pPr>
@@ -2997,7 +3597,7 @@
         </w:tc>
         <w:tc>
           <w:tcPr>
-            <w:tcW w:w="1870" w:type="dxa"/>
+            <w:tcW w:w="1850" w:type="dxa"/>
           </w:tcPr>
           <w:p>
             <w:pPr>
@@ -3014,272 +3614,27 @@
             </w:r>
             <w:r>
               <w:t>)</w:t>
+            </w:r>
+          </w:p>
+        </w:tc>
+        <w:tc>
+          <w:tcPr>
+            <w:tcW w:w="1751" w:type="dxa"/>
+          </w:tcPr>
+          <w:p>
+            <w:pPr>
+              <w:jc w:val="center"/>
+            </w:pPr>
+            <w:r>
+              <w:t>60 (56)</w:t>
             </w:r>
           </w:p>
         </w:tc>
       </w:tr>
     </w:tbl>
     <w:p/>
-    <w:p>
-      <w:r>
-        <w:t>ECGSMART</w:t>
-      </w:r>
-      <w:r>
-        <w:rPr>
-          <w:vertAlign w:val="subscript"/>
-        </w:rPr>
-        <w:t>RF</w:t>
-      </w:r>
-      <w:r>
-        <w:t xml:space="preserve"> (OMI no age/sex)</w:t>
-      </w:r>
-    </w:p>
-    <w:p>
-      <w:r>
-        <w:t>Best threshold: 0.61</w:t>
-      </w:r>
-    </w:p>
-    <w:p>
-      <w:r>
-        <w:t>Best threshold: 0.2</w:t>
-      </w:r>
-    </w:p>
-    <w:p>
-      <w:r>
-        <w:t>Best threshold: 0.55</w:t>
-      </w:r>
-    </w:p>
-    <w:p>
-      <w:r>
-        <w:t>Val AUC CI: 0.906 [0.856,0.951]</w:t>
-      </w:r>
-    </w:p>
-    <w:p>
-      <w:r>
-        <w:t>Val AP CI: 0.694 [0.568,0.810]</w:t>
-      </w:r>
-    </w:p>
-    <w:p>
-      <w:r>
-        <w:t>Val F1 CI: 0.680 [0.571,0.774]</w:t>
-      </w:r>
-    </w:p>
-    <w:p>
-      <w:r>
-        <w:t>Val Sens CI: 0.614 [0.484,0.745]</w:t>
-      </w:r>
-    </w:p>
-    <w:p>
-      <w:r>
-        <w:t>Val Spec CI: 0.984 [0.974,0.993]</w:t>
-      </w:r>
-    </w:p>
-    <w:p>
-      <w:r>
-        <w:t>Val Acc CI: 0.955 [0.941,0.969]</w:t>
-      </w:r>
-    </w:p>
-    <w:p>
-      <w:r>
-        <w:t>Val PPV CI: 0.761 [0.636,0.885]</w:t>
-      </w:r>
-    </w:p>
-    <w:p>
-      <w:r>
-        <w:t>Val NPV CI: 0.968 [0.954,0.980]</w:t>
-      </w:r>
-    </w:p>
-    <w:p>
-      <w:r>
-        <w:t>Test AUC CI: 0.918 [0.864,0.962]</w:t>
-      </w:r>
-    </w:p>
-    <w:p>
-      <w:r>
-        <w:t>Test AP CI: 0.798 [0.706,0.876]</w:t>
-      </w:r>
-    </w:p>
-    <w:p>
-      <w:r>
-        <w:t>Test F1 CI: 0.745 [0.644,0.830]</w:t>
-      </w:r>
-    </w:p>
-    <w:p>
-      <w:r>
-        <w:t>Test Sens CI: 0.661 [0.540,0.781]</w:t>
-      </w:r>
-    </w:p>
-    <w:p>
-      <w:r>
-        <w:t>Test Spec CI: 0.990 [0.981,0.997]</w:t>
-      </w:r>
-    </w:p>
-    <w:p>
-      <w:r>
-        <w:t>Test Acc CI: 0.962 [0.947,0.976]</w:t>
-      </w:r>
-    </w:p>
-    <w:p>
-      <w:r>
-        <w:t>Test PPV CI: 0.854 [0.750,0.949]</w:t>
-      </w:r>
-    </w:p>
-    <w:p>
-      <w:r>
-        <w:t>Test NPV CI: 0.970 [0.957,0.983]</w:t>
-      </w:r>
-    </w:p>
-    <w:p>
-      <w:r>
-        <w:t>High Confidence - 454 ( 5 )</w:t>
-      </w:r>
-    </w:p>
-    <w:p>
-      <w:r>
-        <w:t>Low Confidence - 239 ( 16 )</w:t>
-      </w:r>
-    </w:p>
-    <w:p>
-      <w:r>
-        <w:t>Low Confidence + 9 ( 3 )</w:t>
-      </w:r>
-    </w:p>
-    <w:p>
-      <w:r>
-        <w:t>High Confidence + 39 ( 38 )</w:t>
-      </w:r>
-    </w:p>
-    <w:p/>
-    <w:p>
-      <w:r>
-        <w:t>ECGSMART</w:t>
-      </w:r>
-      <w:r>
-        <w:rPr>
-          <w:vertAlign w:val="subscript"/>
-        </w:rPr>
-        <w:t>RF</w:t>
-      </w:r>
-      <w:r>
-        <w:t xml:space="preserve"> (ACS no age/sex)</w:t>
-      </w:r>
-    </w:p>
-    <w:p>
-      <w:r>
-        <w:t>Best threshold: 0.64</w:t>
-      </w:r>
-    </w:p>
-    <w:p>
-      <w:r>
-        <w:t>Best threshold: 0.21</w:t>
-      </w:r>
-    </w:p>
-    <w:p>
-      <w:r>
-        <w:t>Best threshold: 0.53</w:t>
-      </w:r>
-    </w:p>
-    <w:p>
-      <w:r>
-        <w:t>Val AUC CI: 0.842 [0.799,0.882]</w:t>
-      </w:r>
-    </w:p>
-    <w:p>
-      <w:r>
-        <w:t>Val AP CI: 0.649 [0.574,0.728]</w:t>
-      </w:r>
-    </w:p>
-    <w:p>
-      <w:r>
-        <w:t>Val F1 CI: 0.577 [0.497,0.663]</w:t>
-      </w:r>
-    </w:p>
-    <w:p>
-      <w:r>
-        <w:t>Val Sens CI: 0.463 [0.375,0.554]</w:t>
-      </w:r>
-    </w:p>
-    <w:p>
-      <w:r>
-        <w:t>Val Spec CI: 0.973 [0.959,0.985]</w:t>
-      </w:r>
-    </w:p>
-    <w:p>
-      <w:r>
-        <w:t>Val Acc CI: 0.889 [0.865,0.911]</w:t>
-      </w:r>
-    </w:p>
-    <w:p>
-      <w:r>
-        <w:t>Val PPV CI: 0.767 [0.677,0.866]</w:t>
-      </w:r>
-    </w:p>
-    <w:p>
-      <w:r>
-        <w:t>Val NPV CI: 0.903 [0.878,0.925]</w:t>
-      </w:r>
-    </w:p>
-    <w:p>
-      <w:r>
-        <w:t>Test AUC CI: 0.850 [0.807,0.890]</w:t>
-      </w:r>
-    </w:p>
-    <w:p>
-      <w:r>
-        <w:t>Test AP CI: 0.690 [0.616,0.760]</w:t>
-      </w:r>
-    </w:p>
-    <w:p>
-      <w:r>
-        <w:t>Test F1 CI: 0.584 [0.505,0.663]</w:t>
-      </w:r>
-    </w:p>
-    <w:p>
-      <w:r>
-        <w:t>Test Sens CI: 0.472 [0.386,0.562]</w:t>
-      </w:r>
-    </w:p>
-    <w:p>
-      <w:r>
-        <w:t>Test Spec CI: 0.971 [0.955,0.983]</w:t>
-      </w:r>
-    </w:p>
-    <w:p>
-      <w:r>
-        <w:t>Test Acc CI: 0.887 [0.864,0.911]</w:t>
-      </w:r>
-    </w:p>
-    <w:p>
-      <w:r>
-        <w:t>Test PPV CI: 0.766 [0.667,0.859]</w:t>
-      </w:r>
-    </w:p>
-    <w:p>
-      <w:r>
-        <w:t>Test NPV CI: 0.901 [0.879,0.923]</w:t>
-      </w:r>
-    </w:p>
-    <w:p>
-      <w:r>
-        <w:t>High Confidence - 323 ( 15 )</w:t>
-      </w:r>
-    </w:p>
-    <w:p>
-      <w:r>
-        <w:t>Low Confidence - 341 ( 51 )</w:t>
-      </w:r>
-    </w:p>
-    <w:p>
-      <w:r>
-        <w:t>Low Confidence + 21 ( 9 )</w:t>
-      </w:r>
-    </w:p>
-    <w:p>
-      <w:r>
-        <w:t>High Confidence + 56 ( 50 )</w:t>
-      </w:r>
-    </w:p>
     <w:sectPr>
+      <w:headerReference w:type="default" r:id="rId6"/>
       <w:pgSz w:w="12240" w:h="15840"/>
       <w:pgMar w:top="1440" w:right="1440" w:bottom="1440" w:left="1440" w:header="720" w:footer="720" w:gutter="0"/>
       <w:cols w:space="720"/>
@@ -3287,6 +3642,70 @@
     </w:sectPr>
   </w:body>
 </w:document>
+</file>
+
+<file path=word/endnotes.xml><?xml version="1.0" encoding="utf-8"?>
+<w:endnotes xmlns:wpc="http://schemas.microsoft.com/office/word/2010/wordprocessingCanvas" xmlns:cx="http://schemas.microsoft.com/office/drawing/2014/chartex" xmlns:cx1="http://schemas.microsoft.com/office/drawing/2015/9/8/chartex" xmlns:cx2="http://schemas.microsoft.com/office/drawing/2015/10/21/chartex" xmlns:cx3="http://schemas.microsoft.com/office/drawing/2016/5/9/chartex" xmlns:cx4="http://schemas.microsoft.com/office/drawing/2016/5/10/chartex" xmlns:cx5="http://schemas.microsoft.com/office/drawing/2016/5/11/chartex" xmlns:cx6="http://schemas.microsoft.com/office/drawing/2016/5/12/chartex" xmlns:cx7="http://schemas.microsoft.com/office/drawing/2016/5/13/chartex" xmlns:cx8="http://schemas.microsoft.com/office/drawing/2016/5/14/chartex" xmlns:mc="http://schemas.openxmlformats.org/markup-compatibility/2006" xmlns:aink="http://schemas.microsoft.com/office/drawing/2016/ink" xmlns:am3d="http://schemas.microsoft.com/office/drawing/2017/model3d" xmlns:o="urn:schemas-microsoft-com:office:office" xmlns:oel="http://schemas.microsoft.com/office/2019/extlst" xmlns:r="http://schemas.openxmlformats.org/officeDocument/2006/relationships" xmlns:m="http://schemas.openxmlformats.org/officeDocument/2006/math" xmlns:v="urn:schemas-microsoft-com:vml" xmlns:wp14="http://schemas.microsoft.com/office/word/2010/wordprocessingDrawing" xmlns:wp="http://schemas.openxmlformats.org/drawingml/2006/wordprocessingDrawing" xmlns:w10="urn:schemas-microsoft-com:office:word" xmlns:w="http://schemas.openxmlformats.org/wordprocessingml/2006/main" xmlns:w14="http://schemas.microsoft.com/office/word/2010/wordml" xmlns:w15="http://schemas.microsoft.com/office/word/2012/wordml" xmlns:w16cex="http://schemas.microsoft.com/office/word/2018/wordml/cex" xmlns:w16cid="http://schemas.microsoft.com/office/word/2016/wordml/cid" xmlns:w16="http://schemas.microsoft.com/office/word/2018/wordml" xmlns:w16du="http://schemas.microsoft.com/office/word/2023/wordml/word16du" xmlns:w16sdtdh="http://schemas.microsoft.com/office/word/2020/wordml/sdtdatahash" xmlns:w16sdtfl="http://schemas.microsoft.com/office/word/2024/wordml/sdtformatlock" xmlns:w16se="http://schemas.microsoft.com/office/word/2015/wordml/symex" xmlns:wpg="http://schemas.microsoft.com/office/word/2010/wordprocessingGroup" xmlns:wpi="http://schemas.microsoft.com/office/word/2010/wordprocessingInk" xmlns:wne="http://schemas.microsoft.com/office/word/2006/wordml" xmlns:wps="http://schemas.microsoft.com/office/word/2010/wordprocessingShape" mc:Ignorable="w14 w15 w16se w16cid w16 w16cex w16sdtdh w16sdtfl w16du wp14">
+  <w:endnote w:type="separator" w:id="-1">
+    <w:p>
+      <w:pPr>
+        <w:spacing w:after="0" w:line="240" w:lineRule="auto"/>
+      </w:pPr>
+      <w:r>
+        <w:separator/>
+      </w:r>
+    </w:p>
+  </w:endnote>
+  <w:endnote w:type="continuationSeparator" w:id="0">
+    <w:p>
+      <w:pPr>
+        <w:spacing w:after="0" w:line="240" w:lineRule="auto"/>
+      </w:pPr>
+      <w:r>
+        <w:continuationSeparator/>
+      </w:r>
+    </w:p>
+  </w:endnote>
+</w:endnotes>
+</file>
+
+<file path=word/footnotes.xml><?xml version="1.0" encoding="utf-8"?>
+<w:footnotes xmlns:wpc="http://schemas.microsoft.com/office/word/2010/wordprocessingCanvas" xmlns:cx="http://schemas.microsoft.com/office/drawing/2014/chartex" xmlns:cx1="http://schemas.microsoft.com/office/drawing/2015/9/8/chartex" xmlns:cx2="http://schemas.microsoft.com/office/drawing/2015/10/21/chartex" xmlns:cx3="http://schemas.microsoft.com/office/drawing/2016/5/9/chartex" xmlns:cx4="http://schemas.microsoft.com/office/drawing/2016/5/10/chartex" xmlns:cx5="http://schemas.microsoft.com/office/drawing/2016/5/11/chartex" xmlns:cx6="http://schemas.microsoft.com/office/drawing/2016/5/12/chartex" xmlns:cx7="http://schemas.microsoft.com/office/drawing/2016/5/13/chartex" xmlns:cx8="http://schemas.microsoft.com/office/drawing/2016/5/14/chartex" xmlns:mc="http://schemas.openxmlformats.org/markup-compatibility/2006" xmlns:aink="http://schemas.microsoft.com/office/drawing/2016/ink" xmlns:am3d="http://schemas.microsoft.com/office/drawing/2017/model3d" xmlns:o="urn:schemas-microsoft-com:office:office" xmlns:oel="http://schemas.microsoft.com/office/2019/extlst" xmlns:r="http://schemas.openxmlformats.org/officeDocument/2006/relationships" xmlns:m="http://schemas.openxmlformats.org/officeDocument/2006/math" xmlns:v="urn:schemas-microsoft-com:vml" xmlns:wp14="http://schemas.microsoft.com/office/word/2010/wordprocessingDrawing" xmlns:wp="http://schemas.openxmlformats.org/drawingml/2006/wordprocessingDrawing" xmlns:w10="urn:schemas-microsoft-com:office:word" xmlns:w="http://schemas.openxmlformats.org/wordprocessingml/2006/main" xmlns:w14="http://schemas.microsoft.com/office/word/2010/wordml" xmlns:w15="http://schemas.microsoft.com/office/word/2012/wordml" xmlns:w16cex="http://schemas.microsoft.com/office/word/2018/wordml/cex" xmlns:w16cid="http://schemas.microsoft.com/office/word/2016/wordml/cid" xmlns:w16="http://schemas.microsoft.com/office/word/2018/wordml" xmlns:w16du="http://schemas.microsoft.com/office/word/2023/wordml/word16du" xmlns:w16sdtdh="http://schemas.microsoft.com/office/word/2020/wordml/sdtdatahash" xmlns:w16sdtfl="http://schemas.microsoft.com/office/word/2024/wordml/sdtformatlock" xmlns:w16se="http://schemas.microsoft.com/office/word/2015/wordml/symex" xmlns:wpg="http://schemas.microsoft.com/office/word/2010/wordprocessingGroup" xmlns:wpi="http://schemas.microsoft.com/office/word/2010/wordprocessingInk" xmlns:wne="http://schemas.microsoft.com/office/word/2006/wordml" xmlns:wps="http://schemas.microsoft.com/office/word/2010/wordprocessingShape" mc:Ignorable="w14 w15 w16se w16cid w16 w16cex w16sdtdh w16sdtfl w16du wp14">
+  <w:footnote w:type="separator" w:id="-1">
+    <w:p>
+      <w:pPr>
+        <w:spacing w:after="0" w:line="240" w:lineRule="auto"/>
+      </w:pPr>
+      <w:r>
+        <w:separator/>
+      </w:r>
+    </w:p>
+  </w:footnote>
+  <w:footnote w:type="continuationSeparator" w:id="0">
+    <w:p>
+      <w:pPr>
+        <w:spacing w:after="0" w:line="240" w:lineRule="auto"/>
+      </w:pPr>
+      <w:r>
+        <w:continuationSeparator/>
+      </w:r>
+    </w:p>
+  </w:footnote>
+</w:footnotes>
+</file>
+
+<file path=word/header1.xml><?xml version="1.0" encoding="utf-8"?>
+<w:hdr xmlns:wpc="http://schemas.microsoft.com/office/word/2010/wordprocessingCanvas" xmlns:cx="http://schemas.microsoft.com/office/drawing/2014/chartex" xmlns:cx1="http://schemas.microsoft.com/office/drawing/2015/9/8/chartex" xmlns:cx2="http://schemas.microsoft.com/office/drawing/2015/10/21/chartex" xmlns:cx3="http://schemas.microsoft.com/office/drawing/2016/5/9/chartex" xmlns:cx4="http://schemas.microsoft.com/office/drawing/2016/5/10/chartex" xmlns:cx5="http://schemas.microsoft.com/office/drawing/2016/5/11/chartex" xmlns:cx6="http://schemas.microsoft.com/office/drawing/2016/5/12/chartex" xmlns:cx7="http://schemas.microsoft.com/office/drawing/2016/5/13/chartex" xmlns:cx8="http://schemas.microsoft.com/office/drawing/2016/5/14/chartex" xmlns:mc="http://schemas.openxmlformats.org/markup-compatibility/2006" xmlns:aink="http://schemas.microsoft.com/office/drawing/2016/ink" xmlns:am3d="http://schemas.microsoft.com/office/drawing/2017/model3d" xmlns:o="urn:schemas-microsoft-com:office:office" xmlns:oel="http://schemas.microsoft.com/office/2019/extlst" xmlns:r="http://schemas.openxmlformats.org/officeDocument/2006/relationships" xmlns:m="http://schemas.openxmlformats.org/officeDocument/2006/math" xmlns:v="urn:schemas-microsoft-com:vml" xmlns:wp14="http://schemas.microsoft.com/office/word/2010/wordprocessingDrawing" xmlns:wp="http://schemas.openxmlformats.org/drawingml/2006/wordprocessingDrawing" xmlns:w10="urn:schemas-microsoft-com:office:word" xmlns:w="http://schemas.openxmlformats.org/wordprocessingml/2006/main" xmlns:w14="http://schemas.microsoft.com/office/word/2010/wordml" xmlns:w15="http://schemas.microsoft.com/office/word/2012/wordml" xmlns:w16cex="http://schemas.microsoft.com/office/word/2018/wordml/cex" xmlns:w16cid="http://schemas.microsoft.com/office/word/2016/wordml/cid" xmlns:w16="http://schemas.microsoft.com/office/word/2018/wordml" xmlns:w16du="http://schemas.microsoft.com/office/word/2023/wordml/word16du" xmlns:w16sdtdh="http://schemas.microsoft.com/office/word/2020/wordml/sdtdatahash" xmlns:w16sdtfl="http://schemas.microsoft.com/office/word/2024/wordml/sdtformatlock" xmlns:w16se="http://schemas.microsoft.com/office/word/2015/wordml/symex" xmlns:wpg="http://schemas.microsoft.com/office/word/2010/wordprocessingGroup" xmlns:wpi="http://schemas.microsoft.com/office/word/2010/wordprocessingInk" xmlns:wne="http://schemas.microsoft.com/office/word/2006/wordml" xmlns:wps="http://schemas.microsoft.com/office/word/2010/wordprocessingShape" mc:Ignorable="w14 w15 w16se w16cid w16 w16cex w16sdtdh w16sdtfl w16du wp14">
+  <w:p>
+    <w:pPr>
+      <w:pStyle w:val="Header"/>
+      <w:jc w:val="center"/>
+    </w:pPr>
+    <w:r>
+      <w:t>Final Models</w:t>
+    </w:r>
+  </w:p>
+</w:hdr>
 </file>
 
 <file path=word/styles.xml><?xml version="1.0" encoding="utf-8"?>
@@ -4225,6 +4644,50 @@
       </w:tblBorders>
     </w:tblPr>
   </w:style>
+  <w:style w:type="paragraph" w:styleId="Header">
+    <w:name w:val="header"/>
+    <w:basedOn w:val="Normal"/>
+    <w:link w:val="HeaderChar"/>
+    <w:uiPriority w:val="99"/>
+    <w:unhideWhenUsed/>
+    <w:rsid w:val="00D149A2"/>
+    <w:pPr>
+      <w:tabs>
+        <w:tab w:val="center" w:pos="4680"/>
+        <w:tab w:val="right" w:pos="9360"/>
+      </w:tabs>
+      <w:spacing w:after="0" w:line="240" w:lineRule="auto"/>
+    </w:pPr>
+  </w:style>
+  <w:style w:type="character" w:customStyle="1" w:styleId="HeaderChar">
+    <w:name w:val="Header Char"/>
+    <w:basedOn w:val="DefaultParagraphFont"/>
+    <w:link w:val="Header"/>
+    <w:uiPriority w:val="99"/>
+    <w:rsid w:val="00D149A2"/>
+  </w:style>
+  <w:style w:type="paragraph" w:styleId="Footer">
+    <w:name w:val="footer"/>
+    <w:basedOn w:val="Normal"/>
+    <w:link w:val="FooterChar"/>
+    <w:uiPriority w:val="99"/>
+    <w:unhideWhenUsed/>
+    <w:rsid w:val="00D149A2"/>
+    <w:pPr>
+      <w:tabs>
+        <w:tab w:val="center" w:pos="4680"/>
+        <w:tab w:val="right" w:pos="9360"/>
+      </w:tabs>
+      <w:spacing w:after="0" w:line="240" w:lineRule="auto"/>
+    </w:pPr>
+  </w:style>
+  <w:style w:type="character" w:customStyle="1" w:styleId="FooterChar">
+    <w:name w:val="Footer Char"/>
+    <w:basedOn w:val="DefaultParagraphFont"/>
+    <w:link w:val="Footer"/>
+    <w:uiPriority w:val="99"/>
+    <w:rsid w:val="00D149A2"/>
+  </w:style>
 </w:styles>
 </file>
 

</xml_diff>